<commit_message>
Criação do projeto Eclipse
</commit_message>
<xml_diff>
--- a/UC01 - Registrar Usuário.docx
+++ b/UC01 - Registrar Usuário.docx
@@ -1,6 +1,6 @@
 
 <file path=word/document.xml><?xml version="1.0" encoding="utf-8"?>
-<w:document xmlns:wpc="http://schemas.microsoft.com/office/word/2010/wordprocessingCanvas" xmlns:mc="http://schemas.openxmlformats.org/markup-compatibility/2006" xmlns:o="urn:schemas-microsoft-com:office:office" xmlns:r="http://schemas.openxmlformats.org/officeDocument/2006/relationships" xmlns:m="http://schemas.openxmlformats.org/officeDocument/2006/math" xmlns:v="urn:schemas-microsoft-com:vml" xmlns:wp14="http://schemas.microsoft.com/office/word/2010/wordprocessingDrawing" xmlns:wp="http://schemas.openxmlformats.org/drawingml/2006/wordprocessingDrawing" xmlns:w10="urn:schemas-microsoft-com:office:word" xmlns:w="http://schemas.openxmlformats.org/wordprocessingml/2006/main" xmlns:w14="http://schemas.microsoft.com/office/word/2010/wordml" xmlns:wpg="http://schemas.microsoft.com/office/word/2010/wordprocessingGroup" xmlns:wpi="http://schemas.microsoft.com/office/word/2010/wordprocessingInk" xmlns:wne="http://schemas.microsoft.com/office/word/2006/wordml" xmlns:wps="http://schemas.microsoft.com/office/word/2010/wordprocessingShape" mc:Ignorable="w14 wp14">
+<w:document xmlns:wpc="http://schemas.microsoft.com/office/word/2010/wordprocessingCanvas" xmlns:mc="http://schemas.openxmlformats.org/markup-compatibility/2006" xmlns:o="urn:schemas-microsoft-com:office:office" xmlns:r="http://schemas.openxmlformats.org/officeDocument/2006/relationships" xmlns:m="http://schemas.openxmlformats.org/officeDocument/2006/math" xmlns:v="urn:schemas-microsoft-com:vml" xmlns:wp14="http://schemas.microsoft.com/office/word/2010/wordprocessingDrawing" xmlns:wp="http://schemas.openxmlformats.org/drawingml/2006/wordprocessingDrawing" xmlns:w10="urn:schemas-microsoft-com:office:word" xmlns:w="http://schemas.openxmlformats.org/wordprocessingml/2006/main" xmlns:w14="http://schemas.microsoft.com/office/word/2010/wordml" xmlns:w15="http://schemas.microsoft.com/office/word/2012/wordml" xmlns:wpg="http://schemas.microsoft.com/office/word/2010/wordprocessingGroup" xmlns:wpi="http://schemas.microsoft.com/office/word/2010/wordprocessingInk" xmlns:wne="http://schemas.microsoft.com/office/word/2006/wordml" xmlns:wps="http://schemas.microsoft.com/office/word/2010/wordprocessingShape" mc:Ignorable="w14 w15 wp14">
   <w:body>
     <w:p>
       <w:pPr>
@@ -129,14 +129,14 @@
           <w:rFonts w:ascii="Arial" w:hAnsi="Arial" w:cs="Arial"/>
           <w:lang w:val="pt-BR"/>
         </w:rPr>
-        <w:t>registrar um novo usuário no sistema.</w:t>
+        <w:t xml:space="preserve">registrar um novo usuário no </w:t>
       </w:r>
       <w:r>
         <w:rPr>
           <w:rFonts w:ascii="Arial" w:hAnsi="Arial" w:cs="Arial"/>
           <w:lang w:val="pt-BR"/>
         </w:rPr>
-        <w:t>.</w:t>
+        <w:t>sistema.</w:t>
       </w:r>
     </w:p>
     <w:p>
@@ -320,7 +320,13 @@
         <w:ind w:left="397"/>
       </w:pPr>
       <w:r>
-        <w:t>Usuário aciona a opção Registrar Usuário na tela inicial do sistema (interface 01).</w:t>
+        <w:t xml:space="preserve">Usuário aciona a opção Registrar Usuário na tela inicial do sistema (interface </w:t>
+      </w:r>
+      <w:r>
+        <w:t>I</w:t>
+      </w:r>
+      <w:r>
+        <w:t>01).</w:t>
       </w:r>
     </w:p>
     <w:p>
@@ -329,7 +335,13 @@
         <w:ind w:left="1418" w:hanging="1021"/>
       </w:pPr>
       <w:r>
-        <w:t>O sistema solicita dados do usuário conforme interface 02.</w:t>
+        <w:t xml:space="preserve">O sistema solicita dados do usuário conforme interface </w:t>
+      </w:r>
+      <w:r>
+        <w:t>I</w:t>
+      </w:r>
+      <w:r>
+        <w:t>02.</w:t>
       </w:r>
     </w:p>
     <w:p>
@@ -387,7 +399,13 @@
         <w:ind w:left="1418" w:hanging="1021"/>
       </w:pPr>
       <w:r>
-        <w:t>Sistema exibe a interface 03.</w:t>
+        <w:t xml:space="preserve">Sistema exibe a interface </w:t>
+      </w:r>
+      <w:r>
+        <w:t>I</w:t>
+      </w:r>
+      <w:r>
+        <w:t>03.</w:t>
       </w:r>
     </w:p>
     <w:p>
@@ -467,7 +485,13 @@
         <w:t xml:space="preserve">O sistema </w:t>
       </w:r>
       <w:r>
-        <w:t>informa o erro na interface 02 e solicita que o problema seja corrigido.</w:t>
+        <w:t xml:space="preserve">informa o erro na interface </w:t>
+      </w:r>
+      <w:r>
+        <w:t>I</w:t>
+      </w:r>
+      <w:r>
+        <w:t>02 e solicita que o problema seja corrigido.</w:t>
       </w:r>
     </w:p>
     <w:p>
@@ -492,6 +516,7 @@
         <w:rPr>
           <w:rFonts w:cs="Arial"/>
         </w:rPr>
+        <w:lastRenderedPageBreak/>
         <w:t>Detalhamento das Interfaces com o Usuário</w:t>
       </w:r>
       <w:bookmarkEnd w:id="16"/>
@@ -501,7 +526,10 @@
         <w:pStyle w:val="Ttulo2"/>
       </w:pPr>
       <w:r>
-        <w:t>Interface I01 – Seleção do Tipo de Equipamento a ser Cadastrado</w:t>
+        <w:t xml:space="preserve">Interface I01 – </w:t>
+      </w:r>
+      <w:r>
+        <w:t>Tela Inicial do Sistema</w:t>
       </w:r>
     </w:p>
     <w:p>
@@ -526,9 +554,9 @@
           <w:lang w:val="pt-BR" w:eastAsia="pt-BR"/>
         </w:rPr>
         <w:drawing>
-          <wp:inline distT="0" distB="0" distL="0" distR="0">
-            <wp:extent cx="3943350" cy="883448"/>
-            <wp:effectExtent l="19050" t="0" r="0" b="0"/>
+          <wp:inline distT="0" distB="0" distL="0" distR="0" wp14:anchorId="5B2F6AED" wp14:editId="66CA5EA2">
+            <wp:extent cx="2705100" cy="1876425"/>
+            <wp:effectExtent l="0" t="0" r="0" b="9525"/>
             <wp:docPr id="1" name="Imagem 1"/>
             <wp:cNvGraphicFramePr>
               <a:graphicFrameLocks xmlns:a="http://schemas.openxmlformats.org/drawingml/2006/main" noChangeAspect="1"/>
@@ -537,33 +565,23 @@
               <a:graphicData uri="http://schemas.openxmlformats.org/drawingml/2006/picture">
                 <pic:pic xmlns:pic="http://schemas.openxmlformats.org/drawingml/2006/picture">
                   <pic:nvPicPr>
-                    <pic:cNvPr id="0" name="Picture 1"/>
-                    <pic:cNvPicPr>
-                      <a:picLocks noChangeAspect="1" noChangeArrowheads="1"/>
-                    </pic:cNvPicPr>
+                    <pic:cNvPr id="1" name=""/>
+                    <pic:cNvPicPr/>
                   </pic:nvPicPr>
                   <pic:blipFill>
-                    <a:blip r:embed="rId9" cstate="print"/>
-                    <a:srcRect/>
+                    <a:blip r:embed="rId8"/>
                     <a:stretch>
                       <a:fillRect/>
                     </a:stretch>
                   </pic:blipFill>
-                  <pic:spPr bwMode="auto">
+                  <pic:spPr>
                     <a:xfrm>
                       <a:off x="0" y="0"/>
-                      <a:ext cx="3943759" cy="883540"/>
+                      <a:ext cx="2705100" cy="1876425"/>
                     </a:xfrm>
                     <a:prstGeom prst="rect">
                       <a:avLst/>
                     </a:prstGeom>
-                    <a:noFill/>
-                    <a:ln w="9525">
-                      <a:noFill/>
-                      <a:miter lim="800000"/>
-                      <a:headEnd/>
-                      <a:tailEnd/>
-                    </a:ln>
                   </pic:spPr>
                 </pic:pic>
               </a:graphicData>
@@ -578,6 +596,294 @@
       </w:pPr>
       <w:bookmarkStart w:id="17" w:name="_Interface_I01_–"/>
       <w:bookmarkEnd w:id="17"/>
+      <w:r>
+        <w:t>Comandos</w:t>
+      </w:r>
+    </w:p>
+    <w:tbl>
+      <w:tblPr>
+        <w:tblStyle w:val="Tabelacomgrade"/>
+        <w:tblW w:w="0" w:type="auto"/>
+        <w:tblLook w:val="04A0" w:firstRow="1" w:lastRow="0" w:firstColumn="1" w:lastColumn="0" w:noHBand="0" w:noVBand="1"/>
+      </w:tblPr>
+      <w:tblGrid>
+        <w:gridCol w:w="2528"/>
+        <w:gridCol w:w="7503"/>
+      </w:tblGrid>
+      <w:tr>
+        <w:tc>
+          <w:tcPr>
+            <w:tcW w:w="2528" w:type="dxa"/>
+          </w:tcPr>
+          <w:p>
+            <w:pPr>
+              <w:pStyle w:val="Corpodetexto"/>
+              <w:ind w:left="0"/>
+              <w:jc w:val="center"/>
+              <w:rPr>
+                <w:rFonts w:ascii="Arial" w:hAnsi="Arial" w:cs="Arial"/>
+                <w:i/>
+                <w:lang w:val="pt-BR"/>
+              </w:rPr>
+            </w:pPr>
+            <w:r>
+              <w:rPr>
+                <w:rFonts w:ascii="Arial" w:hAnsi="Arial" w:cs="Arial"/>
+                <w:i/>
+                <w:lang w:val="pt-BR"/>
+              </w:rPr>
+              <w:t>Nome</w:t>
+            </w:r>
+          </w:p>
+        </w:tc>
+        <w:tc>
+          <w:tcPr>
+            <w:tcW w:w="7503" w:type="dxa"/>
+          </w:tcPr>
+          <w:p>
+            <w:pPr>
+              <w:pStyle w:val="Corpodetexto"/>
+              <w:ind w:left="0"/>
+              <w:jc w:val="center"/>
+              <w:rPr>
+                <w:rFonts w:ascii="Arial" w:hAnsi="Arial" w:cs="Arial"/>
+                <w:i/>
+                <w:lang w:val="pt-BR"/>
+              </w:rPr>
+            </w:pPr>
+            <w:r>
+              <w:rPr>
+                <w:rFonts w:ascii="Arial" w:hAnsi="Arial" w:cs="Arial"/>
+                <w:i/>
+                <w:lang w:val="pt-BR"/>
+              </w:rPr>
+              <w:t>Ação</w:t>
+            </w:r>
+          </w:p>
+        </w:tc>
+      </w:tr>
+      <w:tr>
+        <w:tc>
+          <w:tcPr>
+            <w:tcW w:w="2528" w:type="dxa"/>
+          </w:tcPr>
+          <w:p>
+            <w:pPr>
+              <w:pStyle w:val="Corpodetexto"/>
+              <w:ind w:left="0"/>
+              <w:rPr>
+                <w:rFonts w:ascii="Arial" w:hAnsi="Arial" w:cs="Arial"/>
+                <w:lang w:val="pt-BR"/>
+              </w:rPr>
+            </w:pPr>
+            <w:r>
+              <w:rPr>
+                <w:rFonts w:ascii="Arial" w:hAnsi="Arial" w:cs="Arial"/>
+                <w:lang w:val="pt-BR"/>
+              </w:rPr>
+              <w:t>Registrar Usuário</w:t>
+            </w:r>
+          </w:p>
+        </w:tc>
+        <w:tc>
+          <w:tcPr>
+            <w:tcW w:w="7503" w:type="dxa"/>
+          </w:tcPr>
+          <w:p>
+            <w:pPr>
+              <w:pStyle w:val="Corpodetexto"/>
+              <w:ind w:left="0"/>
+              <w:rPr>
+                <w:rFonts w:ascii="Arial" w:hAnsi="Arial" w:cs="Arial"/>
+                <w:lang w:val="pt-BR"/>
+              </w:rPr>
+            </w:pPr>
+            <w:r>
+              <w:rPr>
+                <w:rFonts w:ascii="Arial" w:hAnsi="Arial" w:cs="Arial"/>
+                <w:lang w:val="pt-BR"/>
+              </w:rPr>
+              <w:t>Exibe a interface I02</w:t>
+            </w:r>
+          </w:p>
+        </w:tc>
+      </w:tr>
+      <w:tr>
+        <w:tc>
+          <w:tcPr>
+            <w:tcW w:w="2528" w:type="dxa"/>
+          </w:tcPr>
+          <w:p>
+            <w:pPr>
+              <w:pStyle w:val="Corpodetexto"/>
+              <w:ind w:left="0"/>
+              <w:rPr>
+                <w:rFonts w:ascii="Arial" w:hAnsi="Arial" w:cs="Arial"/>
+                <w:lang w:val="pt-BR"/>
+              </w:rPr>
+            </w:pPr>
+            <w:r>
+              <w:rPr>
+                <w:rFonts w:ascii="Arial" w:hAnsi="Arial" w:cs="Arial"/>
+                <w:lang w:val="pt-BR"/>
+              </w:rPr>
+              <w:t>Efetuar Login</w:t>
+            </w:r>
+          </w:p>
+        </w:tc>
+        <w:tc>
+          <w:tcPr>
+            <w:tcW w:w="7503" w:type="dxa"/>
+          </w:tcPr>
+          <w:p>
+            <w:pPr>
+              <w:pStyle w:val="Corpodetexto"/>
+              <w:ind w:left="0"/>
+              <w:rPr>
+                <w:rFonts w:ascii="Arial" w:hAnsi="Arial" w:cs="Arial"/>
+                <w:lang w:val="pt-BR"/>
+              </w:rPr>
+            </w:pPr>
+            <w:r>
+              <w:rPr>
+                <w:rFonts w:ascii="Arial" w:hAnsi="Arial" w:cs="Arial"/>
+                <w:lang w:val="pt-BR"/>
+              </w:rPr>
+              <w:t>Aciona o UC02</w:t>
+            </w:r>
+          </w:p>
+        </w:tc>
+      </w:tr>
+      <w:tr>
+        <w:tc>
+          <w:tcPr>
+            <w:tcW w:w="2528" w:type="dxa"/>
+          </w:tcPr>
+          <w:p>
+            <w:pPr>
+              <w:pStyle w:val="Corpodetexto"/>
+              <w:ind w:left="0"/>
+              <w:rPr>
+                <w:rFonts w:ascii="Arial" w:hAnsi="Arial" w:cs="Arial"/>
+                <w:lang w:val="pt-BR"/>
+              </w:rPr>
+            </w:pPr>
+            <w:r>
+              <w:rPr>
+                <w:rFonts w:ascii="Arial" w:hAnsi="Arial" w:cs="Arial"/>
+                <w:lang w:val="pt-BR"/>
+              </w:rPr>
+              <w:t>Esqueci Minha Senha</w:t>
+            </w:r>
+          </w:p>
+        </w:tc>
+        <w:tc>
+          <w:tcPr>
+            <w:tcW w:w="7503" w:type="dxa"/>
+          </w:tcPr>
+          <w:p>
+            <w:pPr>
+              <w:pStyle w:val="Corpodetexto"/>
+              <w:ind w:left="0"/>
+              <w:rPr>
+                <w:rFonts w:ascii="Arial" w:hAnsi="Arial" w:cs="Arial"/>
+                <w:lang w:val="pt-BR"/>
+              </w:rPr>
+            </w:pPr>
+            <w:r>
+              <w:rPr>
+                <w:rFonts w:ascii="Arial" w:hAnsi="Arial" w:cs="Arial"/>
+                <w:lang w:val="pt-BR"/>
+              </w:rPr>
+              <w:t>Aciona o UC03</w:t>
+            </w:r>
+          </w:p>
+        </w:tc>
+      </w:tr>
+    </w:tbl>
+    <w:p>
+      <w:pPr>
+        <w:pStyle w:val="Corpodetexto"/>
+        <w:ind w:left="0"/>
+        <w:rPr>
+          <w:rFonts w:ascii="Arial" w:hAnsi="Arial" w:cs="Arial"/>
+          <w:lang w:val="pt-BR"/>
+        </w:rPr>
+      </w:pPr>
+    </w:p>
+    <w:p>
+      <w:pPr>
+        <w:pStyle w:val="Ttulo2"/>
+      </w:pPr>
+      <w:r>
+        <w:t xml:space="preserve">Interface I02 – </w:t>
+      </w:r>
+      <w:r>
+        <w:t>Registro de Usuário</w:t>
+      </w:r>
+    </w:p>
+    <w:p>
+      <w:pPr>
+        <w:pStyle w:val="Ttulo3"/>
+      </w:pPr>
+      <w:r>
+        <w:t>Esboço da Interface</w:t>
+      </w:r>
+    </w:p>
+    <w:p>
+      <w:pPr>
+        <w:ind w:left="709"/>
+        <w:rPr>
+          <w:lang w:val="pt-BR"/>
+        </w:rPr>
+      </w:pPr>
+      <w:r>
+        <w:rPr>
+          <w:noProof/>
+          <w:snapToGrid/>
+          <w:lang w:val="pt-BR" w:eastAsia="pt-BR"/>
+        </w:rPr>
+        <w:drawing>
+          <wp:inline distT="0" distB="0" distL="0" distR="0" wp14:anchorId="1D4353C8" wp14:editId="684DAB5B">
+            <wp:extent cx="2395471" cy="1909629"/>
+            <wp:effectExtent l="0" t="0" r="0" b="0"/>
+            <wp:docPr id="2" name="Imagem 2"/>
+            <wp:cNvGraphicFramePr>
+              <a:graphicFrameLocks xmlns:a="http://schemas.openxmlformats.org/drawingml/2006/main" noChangeAspect="1"/>
+            </wp:cNvGraphicFramePr>
+            <a:graphic xmlns:a="http://schemas.openxmlformats.org/drawingml/2006/main">
+              <a:graphicData uri="http://schemas.openxmlformats.org/drawingml/2006/picture">
+                <pic:pic xmlns:pic="http://schemas.openxmlformats.org/drawingml/2006/picture">
+                  <pic:nvPicPr>
+                    <pic:cNvPr id="1" name=""/>
+                    <pic:cNvPicPr/>
+                  </pic:nvPicPr>
+                  <pic:blipFill>
+                    <a:blip r:embed="rId9"/>
+                    <a:stretch>
+                      <a:fillRect/>
+                    </a:stretch>
+                  </pic:blipFill>
+                  <pic:spPr>
+                    <a:xfrm>
+                      <a:off x="0" y="0"/>
+                      <a:ext cx="2418322" cy="1927846"/>
+                    </a:xfrm>
+                    <a:prstGeom prst="rect">
+                      <a:avLst/>
+                    </a:prstGeom>
+                  </pic:spPr>
+                </pic:pic>
+              </a:graphicData>
+            </a:graphic>
+          </wp:inline>
+        </w:drawing>
+      </w:r>
+    </w:p>
+    <w:p>
+      <w:pPr>
+        <w:pStyle w:val="Ttulo3"/>
+      </w:pPr>
       <w:r>
         <w:t xml:space="preserve">Campos </w:t>
       </w:r>
@@ -715,7 +1021,7 @@
                 <w:rFonts w:ascii="Arial" w:hAnsi="Arial" w:cs="Arial"/>
                 <w:lang w:val="pt-BR"/>
               </w:rPr>
-              <w:t>Tipo do Equipamento</w:t>
+              <w:t>E-mail</w:t>
             </w:r>
           </w:p>
         </w:tc>
@@ -737,7 +1043,7 @@
                 <w:rFonts w:ascii="Arial" w:hAnsi="Arial" w:cs="Arial"/>
                 <w:lang w:val="pt-BR"/>
               </w:rPr>
-              <w:t>String</w:t>
+              <w:t>Alfanumérico</w:t>
             </w:r>
           </w:p>
         </w:tc>
@@ -759,15 +1065,7 @@
                 <w:rFonts w:ascii="Arial" w:hAnsi="Arial" w:cs="Arial"/>
                 <w:lang w:val="pt-BR"/>
               </w:rPr>
-              <w:t xml:space="preserve">Lista de valores: Estabilizador, </w:t>
-            </w:r>
-            <w:r>
-              <w:rPr>
-                <w:rFonts w:ascii="Arial" w:hAnsi="Arial" w:cs="Arial"/>
-                <w:lang w:val="pt-BR"/>
-              </w:rPr>
-              <w:lastRenderedPageBreak/>
-              <w:t>Impressora, Micro, Monitor, Pen Drive e Projetor Multimídia</w:t>
+              <w:t>E-mail válido</w:t>
             </w:r>
           </w:p>
         </w:tc>
@@ -789,16 +1087,187 @@
                 <w:rFonts w:ascii="Arial" w:hAnsi="Arial" w:cs="Arial"/>
                 <w:lang w:val="pt-BR"/>
               </w:rPr>
-              <w:lastRenderedPageBreak/>
-              <w:t xml:space="preserve">Apenas um dos itens </w:t>
+              <w:t>Obrigatório</w:t>
             </w:r>
+          </w:p>
+        </w:tc>
+      </w:tr>
+      <w:tr>
+        <w:tc>
+          <w:tcPr>
+            <w:tcW w:w="2528" w:type="dxa"/>
+          </w:tcPr>
+          <w:p>
+            <w:pPr>
+              <w:pStyle w:val="Corpodetexto"/>
+              <w:ind w:left="0"/>
+              <w:rPr>
+                <w:rFonts w:ascii="Arial" w:hAnsi="Arial" w:cs="Arial"/>
+                <w:lang w:val="pt-BR"/>
+              </w:rPr>
+            </w:pPr>
             <w:r>
               <w:rPr>
                 <w:rFonts w:ascii="Arial" w:hAnsi="Arial" w:cs="Arial"/>
                 <w:lang w:val="pt-BR"/>
               </w:rPr>
-              <w:lastRenderedPageBreak/>
-              <w:t>pode ser selecionado.</w:t>
+              <w:t>Senha</w:t>
+            </w:r>
+          </w:p>
+        </w:tc>
+        <w:tc>
+          <w:tcPr>
+            <w:tcW w:w="2528" w:type="dxa"/>
+          </w:tcPr>
+          <w:p>
+            <w:pPr>
+              <w:pStyle w:val="Corpodetexto"/>
+              <w:ind w:left="0"/>
+              <w:rPr>
+                <w:rFonts w:ascii="Arial" w:hAnsi="Arial" w:cs="Arial"/>
+                <w:lang w:val="pt-BR"/>
+              </w:rPr>
+            </w:pPr>
+            <w:r>
+              <w:rPr>
+                <w:rFonts w:ascii="Arial" w:hAnsi="Arial" w:cs="Arial"/>
+                <w:lang w:val="pt-BR"/>
+              </w:rPr>
+              <w:t>Alfanumérico</w:t>
+            </w:r>
+          </w:p>
+        </w:tc>
+        <w:tc>
+          <w:tcPr>
+            <w:tcW w:w="2528" w:type="dxa"/>
+          </w:tcPr>
+          <w:p>
+            <w:pPr>
+              <w:pStyle w:val="Corpodetexto"/>
+              <w:ind w:left="0"/>
+              <w:rPr>
+                <w:rFonts w:ascii="Arial" w:hAnsi="Arial" w:cs="Arial"/>
+                <w:lang w:val="pt-BR"/>
+              </w:rPr>
+            </w:pPr>
+            <w:r>
+              <w:rPr>
+                <w:rFonts w:ascii="Arial" w:hAnsi="Arial" w:cs="Arial"/>
+                <w:lang w:val="pt-BR"/>
+              </w:rPr>
+              <w:t>Mínimo 6, máximo 12 caracteres, letras e números</w:t>
+            </w:r>
+          </w:p>
+        </w:tc>
+        <w:tc>
+          <w:tcPr>
+            <w:tcW w:w="2528" w:type="dxa"/>
+          </w:tcPr>
+          <w:p>
+            <w:pPr>
+              <w:pStyle w:val="Corpodetexto"/>
+              <w:ind w:left="0"/>
+              <w:rPr>
+                <w:rFonts w:ascii="Arial" w:hAnsi="Arial" w:cs="Arial"/>
+                <w:lang w:val="pt-BR"/>
+              </w:rPr>
+            </w:pPr>
+            <w:r>
+              <w:rPr>
+                <w:rFonts w:ascii="Arial" w:hAnsi="Arial" w:cs="Arial"/>
+                <w:lang w:val="pt-BR"/>
+              </w:rPr>
+              <w:t>Obrigatório</w:t>
+            </w:r>
+          </w:p>
+        </w:tc>
+      </w:tr>
+      <w:tr>
+        <w:tc>
+          <w:tcPr>
+            <w:tcW w:w="2528" w:type="dxa"/>
+          </w:tcPr>
+          <w:p>
+            <w:pPr>
+              <w:pStyle w:val="Corpodetexto"/>
+              <w:ind w:left="0"/>
+              <w:rPr>
+                <w:rFonts w:ascii="Arial" w:hAnsi="Arial" w:cs="Arial"/>
+                <w:lang w:val="pt-BR"/>
+              </w:rPr>
+            </w:pPr>
+            <w:r>
+              <w:rPr>
+                <w:rFonts w:ascii="Arial" w:hAnsi="Arial" w:cs="Arial"/>
+                <w:lang w:val="pt-BR"/>
+              </w:rPr>
+              <w:t>Confirme a Senha</w:t>
+            </w:r>
+          </w:p>
+        </w:tc>
+        <w:tc>
+          <w:tcPr>
+            <w:tcW w:w="2528" w:type="dxa"/>
+          </w:tcPr>
+          <w:p>
+            <w:pPr>
+              <w:pStyle w:val="Corpodetexto"/>
+              <w:ind w:left="0"/>
+              <w:rPr>
+                <w:rFonts w:ascii="Arial" w:hAnsi="Arial" w:cs="Arial"/>
+                <w:lang w:val="pt-BR"/>
+              </w:rPr>
+            </w:pPr>
+            <w:r>
+              <w:rPr>
+                <w:rFonts w:ascii="Arial" w:hAnsi="Arial" w:cs="Arial"/>
+                <w:lang w:val="pt-BR"/>
+              </w:rPr>
+              <w:t>Alfanumérico</w:t>
+            </w:r>
+          </w:p>
+        </w:tc>
+        <w:tc>
+          <w:tcPr>
+            <w:tcW w:w="2528" w:type="dxa"/>
+          </w:tcPr>
+          <w:p>
+            <w:pPr>
+              <w:pStyle w:val="Corpodetexto"/>
+              <w:ind w:left="0"/>
+              <w:rPr>
+                <w:rFonts w:ascii="Arial" w:hAnsi="Arial" w:cs="Arial"/>
+                <w:lang w:val="pt-BR"/>
+              </w:rPr>
+            </w:pPr>
+            <w:r>
+              <w:rPr>
+                <w:rFonts w:ascii="Arial" w:hAnsi="Arial" w:cs="Arial"/>
+                <w:lang w:val="pt-BR"/>
+              </w:rPr>
+              <w:t>Igual ao campo “Senha”</w:t>
+            </w:r>
+          </w:p>
+        </w:tc>
+        <w:tc>
+          <w:tcPr>
+            <w:tcW w:w="2528" w:type="dxa"/>
+          </w:tcPr>
+          <w:p>
+            <w:pPr>
+              <w:pStyle w:val="Corpodetexto"/>
+              <w:ind w:left="0"/>
+              <w:rPr>
+                <w:rFonts w:ascii="Arial" w:hAnsi="Arial" w:cs="Arial"/>
+                <w:lang w:val="pt-BR"/>
+              </w:rPr>
+            </w:pPr>
+            <w:r>
+              <w:rPr>
+                <w:rFonts w:ascii="Arial" w:hAnsi="Arial" w:cs="Arial"/>
+                <w:lang w:val="pt-BR"/>
+              </w:rPr>
+              <w:t>Obrigatório</w:t>
             </w:r>
           </w:p>
         </w:tc>
@@ -903,7 +1372,7 @@
                 <w:rFonts w:ascii="Arial" w:hAnsi="Arial" w:cs="Arial"/>
                 <w:lang w:val="pt-BR"/>
               </w:rPr>
-              <w:t>Continuar</w:t>
+              <w:t>Registrar</w:t>
             </w:r>
           </w:p>
         </w:tc>
@@ -925,7 +1394,7 @@
                 <w:rFonts w:ascii="Arial" w:hAnsi="Arial" w:cs="Arial"/>
                 <w:lang w:val="pt-BR"/>
               </w:rPr>
-              <w:t>Direciona para a página de cadastro do equipamento selecionado.</w:t>
+              <w:t>Registra o usuário e aciona o UC12</w:t>
             </w:r>
           </w:p>
         </w:tc>
@@ -946,7 +1415,10 @@
         <w:pStyle w:val="Ttulo2"/>
       </w:pPr>
       <w:r>
-        <w:t>Interface I02 – Cadastro de Estabilizador</w:t>
+        <w:t xml:space="preserve">Interface I03 – </w:t>
+      </w:r>
+      <w:r>
+        <w:t>Confirmação de Registro de Usuário</w:t>
       </w:r>
     </w:p>
     <w:p>
@@ -971,10 +1443,10 @@
           <w:lang w:val="pt-BR" w:eastAsia="pt-BR"/>
         </w:rPr>
         <w:drawing>
-          <wp:inline distT="0" distB="0" distL="0" distR="0">
-            <wp:extent cx="2536581" cy="1353026"/>
-            <wp:effectExtent l="19050" t="0" r="0" b="0"/>
-            <wp:docPr id="4" name="Imagem 4"/>
+          <wp:inline distT="0" distB="0" distL="0" distR="0" wp14:anchorId="7AAC34BB" wp14:editId="4DE3A491">
+            <wp:extent cx="3090930" cy="1197387"/>
+            <wp:effectExtent l="0" t="0" r="0" b="0"/>
+            <wp:docPr id="3" name="Imagem 3"/>
             <wp:cNvGraphicFramePr>
               <a:graphicFrameLocks xmlns:a="http://schemas.openxmlformats.org/drawingml/2006/main" noChangeAspect="1"/>
             </wp:cNvGraphicFramePr>
@@ -982,33 +1454,23 @@
               <a:graphicData uri="http://schemas.openxmlformats.org/drawingml/2006/picture">
                 <pic:pic xmlns:pic="http://schemas.openxmlformats.org/drawingml/2006/picture">
                   <pic:nvPicPr>
-                    <pic:cNvPr id="0" name="Picture 4"/>
-                    <pic:cNvPicPr>
-                      <a:picLocks noChangeAspect="1" noChangeArrowheads="1"/>
-                    </pic:cNvPicPr>
+                    <pic:cNvPr id="1" name=""/>
+                    <pic:cNvPicPr/>
                   </pic:nvPicPr>
                   <pic:blipFill>
-                    <a:blip r:embed="rId10" cstate="print"/>
-                    <a:srcRect/>
+                    <a:blip r:embed="rId10"/>
                     <a:stretch>
                       <a:fillRect/>
                     </a:stretch>
                   </pic:blipFill>
-                  <pic:spPr bwMode="auto">
+                  <pic:spPr>
                     <a:xfrm>
                       <a:off x="0" y="0"/>
-                      <a:ext cx="2536712" cy="1353096"/>
+                      <a:ext cx="3107175" cy="1203680"/>
                     </a:xfrm>
                     <a:prstGeom prst="rect">
                       <a:avLst/>
                     </a:prstGeom>
-                    <a:noFill/>
-                    <a:ln w="9525">
-                      <a:noFill/>
-                      <a:miter lim="800000"/>
-                      <a:headEnd/>
-                      <a:tailEnd/>
-                    </a:ln>
                   </pic:spPr>
                 </pic:pic>
               </a:graphicData>
@@ -1019,468 +1481,6 @@
     </w:p>
     <w:p>
       <w:pPr>
-        <w:pStyle w:val="Ttulo3"/>
-      </w:pPr>
-      <w:r>
-        <w:t xml:space="preserve">Campos </w:t>
-      </w:r>
-    </w:p>
-    <w:tbl>
-      <w:tblPr>
-        <w:tblStyle w:val="Tabelacomgrade"/>
-        <w:tblW w:w="0" w:type="auto"/>
-        <w:tblLook w:val="04A0" w:firstRow="1" w:lastRow="0" w:firstColumn="1" w:lastColumn="0" w:noHBand="0" w:noVBand="1"/>
-      </w:tblPr>
-      <w:tblGrid>
-        <w:gridCol w:w="2528"/>
-        <w:gridCol w:w="2528"/>
-        <w:gridCol w:w="2528"/>
-        <w:gridCol w:w="2528"/>
-      </w:tblGrid>
-      <w:tr>
-        <w:tc>
-          <w:tcPr>
-            <w:tcW w:w="2528" w:type="dxa"/>
-          </w:tcPr>
-          <w:p>
-            <w:pPr>
-              <w:pStyle w:val="Corpodetexto"/>
-              <w:ind w:left="0"/>
-              <w:jc w:val="center"/>
-              <w:rPr>
-                <w:rFonts w:ascii="Arial" w:hAnsi="Arial" w:cs="Arial"/>
-                <w:i/>
-                <w:lang w:val="pt-BR"/>
-              </w:rPr>
-            </w:pPr>
-            <w:r>
-              <w:rPr>
-                <w:rFonts w:ascii="Arial" w:hAnsi="Arial" w:cs="Arial"/>
-                <w:i/>
-                <w:lang w:val="pt-BR"/>
-              </w:rPr>
-              <w:t>Nome</w:t>
-            </w:r>
-          </w:p>
-        </w:tc>
-        <w:tc>
-          <w:tcPr>
-            <w:tcW w:w="2528" w:type="dxa"/>
-          </w:tcPr>
-          <w:p>
-            <w:pPr>
-              <w:pStyle w:val="Corpodetexto"/>
-              <w:ind w:left="0"/>
-              <w:jc w:val="center"/>
-              <w:rPr>
-                <w:rFonts w:ascii="Arial" w:hAnsi="Arial" w:cs="Arial"/>
-                <w:i/>
-                <w:lang w:val="pt-BR"/>
-              </w:rPr>
-            </w:pPr>
-            <w:r>
-              <w:rPr>
-                <w:rFonts w:ascii="Arial" w:hAnsi="Arial" w:cs="Arial"/>
-                <w:i/>
-                <w:lang w:val="pt-BR"/>
-              </w:rPr>
-              <w:t>Tipo</w:t>
-            </w:r>
-          </w:p>
-        </w:tc>
-        <w:tc>
-          <w:tcPr>
-            <w:tcW w:w="2528" w:type="dxa"/>
-          </w:tcPr>
-          <w:p>
-            <w:pPr>
-              <w:pStyle w:val="Corpodetexto"/>
-              <w:ind w:left="0"/>
-              <w:jc w:val="center"/>
-              <w:rPr>
-                <w:rFonts w:ascii="Arial" w:hAnsi="Arial" w:cs="Arial"/>
-                <w:i/>
-                <w:lang w:val="pt-BR"/>
-              </w:rPr>
-            </w:pPr>
-            <w:r>
-              <w:rPr>
-                <w:rFonts w:ascii="Arial" w:hAnsi="Arial" w:cs="Arial"/>
-                <w:i/>
-                <w:lang w:val="pt-BR"/>
-              </w:rPr>
-              <w:t>Valores Válidos</w:t>
-            </w:r>
-          </w:p>
-        </w:tc>
-        <w:tc>
-          <w:tcPr>
-            <w:tcW w:w="2528" w:type="dxa"/>
-          </w:tcPr>
-          <w:p>
-            <w:pPr>
-              <w:pStyle w:val="Corpodetexto"/>
-              <w:ind w:left="0"/>
-              <w:jc w:val="center"/>
-              <w:rPr>
-                <w:rFonts w:ascii="Arial" w:hAnsi="Arial" w:cs="Arial"/>
-                <w:i/>
-                <w:lang w:val="pt-BR"/>
-              </w:rPr>
-            </w:pPr>
-            <w:r>
-              <w:rPr>
-                <w:rFonts w:ascii="Arial" w:hAnsi="Arial" w:cs="Arial"/>
-                <w:i/>
-                <w:lang w:val="pt-BR"/>
-              </w:rPr>
-              <w:t>Observações</w:t>
-            </w:r>
-          </w:p>
-        </w:tc>
-      </w:tr>
-      <w:tr>
-        <w:tc>
-          <w:tcPr>
-            <w:tcW w:w="2528" w:type="dxa"/>
-          </w:tcPr>
-          <w:p>
-            <w:pPr>
-              <w:pStyle w:val="Corpodetexto"/>
-              <w:ind w:left="0"/>
-              <w:rPr>
-                <w:rFonts w:ascii="Arial" w:hAnsi="Arial" w:cs="Arial"/>
-                <w:lang w:val="pt-BR"/>
-              </w:rPr>
-            </w:pPr>
-            <w:r>
-              <w:rPr>
-                <w:rFonts w:ascii="Arial" w:hAnsi="Arial" w:cs="Arial"/>
-                <w:lang w:val="pt-BR"/>
-              </w:rPr>
-              <w:t>Número de Série</w:t>
-            </w:r>
-          </w:p>
-        </w:tc>
-        <w:tc>
-          <w:tcPr>
-            <w:tcW w:w="2528" w:type="dxa"/>
-          </w:tcPr>
-          <w:p>
-            <w:pPr>
-              <w:pStyle w:val="Corpodetexto"/>
-              <w:ind w:left="0"/>
-              <w:rPr>
-                <w:rFonts w:ascii="Arial" w:hAnsi="Arial" w:cs="Arial"/>
-                <w:lang w:val="pt-BR"/>
-              </w:rPr>
-            </w:pPr>
-            <w:r>
-              <w:rPr>
-                <w:rFonts w:ascii="Arial" w:hAnsi="Arial" w:cs="Arial"/>
-                <w:lang w:val="pt-BR"/>
-              </w:rPr>
-              <w:t>Alfanumérico</w:t>
-            </w:r>
-          </w:p>
-        </w:tc>
-        <w:tc>
-          <w:tcPr>
-            <w:tcW w:w="2528" w:type="dxa"/>
-          </w:tcPr>
-          <w:p>
-            <w:pPr>
-              <w:pStyle w:val="Corpodetexto"/>
-              <w:ind w:left="0"/>
-              <w:rPr>
-                <w:rFonts w:ascii="Arial" w:hAnsi="Arial" w:cs="Arial"/>
-                <w:lang w:val="pt-BR"/>
-              </w:rPr>
-            </w:pPr>
-          </w:p>
-        </w:tc>
-        <w:tc>
-          <w:tcPr>
-            <w:tcW w:w="2528" w:type="dxa"/>
-          </w:tcPr>
-          <w:p>
-            <w:pPr>
-              <w:pStyle w:val="Corpodetexto"/>
-              <w:ind w:left="0"/>
-              <w:rPr>
-                <w:rFonts w:ascii="Arial" w:hAnsi="Arial" w:cs="Arial"/>
-                <w:lang w:val="pt-BR"/>
-              </w:rPr>
-            </w:pPr>
-            <w:r>
-              <w:rPr>
-                <w:rFonts w:ascii="Arial" w:hAnsi="Arial" w:cs="Arial"/>
-                <w:lang w:val="pt-BR"/>
-              </w:rPr>
-              <w:t>Obrigatório</w:t>
-            </w:r>
-          </w:p>
-        </w:tc>
-      </w:tr>
-      <w:tr>
-        <w:tc>
-          <w:tcPr>
-            <w:tcW w:w="2528" w:type="dxa"/>
-          </w:tcPr>
-          <w:p>
-            <w:pPr>
-              <w:pStyle w:val="Corpodetexto"/>
-              <w:ind w:left="0"/>
-              <w:rPr>
-                <w:rFonts w:ascii="Arial" w:hAnsi="Arial" w:cs="Arial"/>
-                <w:lang w:val="pt-BR"/>
-              </w:rPr>
-            </w:pPr>
-            <w:r>
-              <w:rPr>
-                <w:rFonts w:ascii="Arial" w:hAnsi="Arial" w:cs="Arial"/>
-                <w:lang w:val="pt-BR"/>
-              </w:rPr>
-              <w:t>Marca</w:t>
-            </w:r>
-          </w:p>
-        </w:tc>
-        <w:tc>
-          <w:tcPr>
-            <w:tcW w:w="2528" w:type="dxa"/>
-          </w:tcPr>
-          <w:p>
-            <w:pPr>
-              <w:pStyle w:val="Corpodetexto"/>
-              <w:ind w:left="0"/>
-              <w:rPr>
-                <w:rFonts w:ascii="Arial" w:hAnsi="Arial" w:cs="Arial"/>
-                <w:lang w:val="pt-BR"/>
-              </w:rPr>
-            </w:pPr>
-            <w:r>
-              <w:rPr>
-                <w:rFonts w:ascii="Arial" w:hAnsi="Arial" w:cs="Arial"/>
-                <w:lang w:val="pt-BR"/>
-              </w:rPr>
-              <w:t>String</w:t>
-            </w:r>
-          </w:p>
-        </w:tc>
-        <w:tc>
-          <w:tcPr>
-            <w:tcW w:w="2528" w:type="dxa"/>
-          </w:tcPr>
-          <w:p>
-            <w:pPr>
-              <w:pStyle w:val="Corpodetexto"/>
-              <w:ind w:left="0"/>
-              <w:rPr>
-                <w:rFonts w:ascii="Arial" w:hAnsi="Arial" w:cs="Arial"/>
-                <w:lang w:val="pt-BR"/>
-              </w:rPr>
-            </w:pPr>
-          </w:p>
-        </w:tc>
-        <w:tc>
-          <w:tcPr>
-            <w:tcW w:w="2528" w:type="dxa"/>
-          </w:tcPr>
-          <w:p>
-            <w:pPr>
-              <w:pStyle w:val="Corpodetexto"/>
-              <w:ind w:left="0"/>
-              <w:rPr>
-                <w:rFonts w:ascii="Arial" w:hAnsi="Arial" w:cs="Arial"/>
-                <w:lang w:val="pt-BR"/>
-              </w:rPr>
-            </w:pPr>
-            <w:r>
-              <w:rPr>
-                <w:rFonts w:ascii="Arial" w:hAnsi="Arial" w:cs="Arial"/>
-                <w:lang w:val="pt-BR"/>
-              </w:rPr>
-              <w:t>Obrigatório</w:t>
-            </w:r>
-          </w:p>
-        </w:tc>
-      </w:tr>
-      <w:tr>
-        <w:tc>
-          <w:tcPr>
-            <w:tcW w:w="2528" w:type="dxa"/>
-          </w:tcPr>
-          <w:p>
-            <w:pPr>
-              <w:pStyle w:val="Corpodetexto"/>
-              <w:ind w:left="0"/>
-              <w:rPr>
-                <w:rFonts w:ascii="Arial" w:hAnsi="Arial" w:cs="Arial"/>
-                <w:lang w:val="pt-BR"/>
-              </w:rPr>
-            </w:pPr>
-            <w:r>
-              <w:rPr>
-                <w:rFonts w:ascii="Arial" w:hAnsi="Arial" w:cs="Arial"/>
-                <w:lang w:val="pt-BR"/>
-              </w:rPr>
-              <w:t>Modelo</w:t>
-            </w:r>
-          </w:p>
-        </w:tc>
-        <w:tc>
-          <w:tcPr>
-            <w:tcW w:w="2528" w:type="dxa"/>
-          </w:tcPr>
-          <w:p>
-            <w:pPr>
-              <w:pStyle w:val="Corpodetexto"/>
-              <w:ind w:left="0"/>
-              <w:rPr>
-                <w:rFonts w:ascii="Arial" w:hAnsi="Arial" w:cs="Arial"/>
-                <w:lang w:val="pt-BR"/>
-              </w:rPr>
-            </w:pPr>
-            <w:r>
-              <w:rPr>
-                <w:rFonts w:ascii="Arial" w:hAnsi="Arial" w:cs="Arial"/>
-                <w:lang w:val="pt-BR"/>
-              </w:rPr>
-              <w:t>Alfanumérico</w:t>
-            </w:r>
-          </w:p>
-        </w:tc>
-        <w:tc>
-          <w:tcPr>
-            <w:tcW w:w="2528" w:type="dxa"/>
-          </w:tcPr>
-          <w:p>
-            <w:pPr>
-              <w:pStyle w:val="Corpodetexto"/>
-              <w:ind w:left="0"/>
-              <w:rPr>
-                <w:rFonts w:ascii="Arial" w:hAnsi="Arial" w:cs="Arial"/>
-                <w:lang w:val="pt-BR"/>
-              </w:rPr>
-            </w:pPr>
-          </w:p>
-        </w:tc>
-        <w:tc>
-          <w:tcPr>
-            <w:tcW w:w="2528" w:type="dxa"/>
-          </w:tcPr>
-          <w:p>
-            <w:pPr>
-              <w:pStyle w:val="Corpodetexto"/>
-              <w:ind w:left="0"/>
-              <w:rPr>
-                <w:rFonts w:ascii="Arial" w:hAnsi="Arial" w:cs="Arial"/>
-                <w:lang w:val="pt-BR"/>
-              </w:rPr>
-            </w:pPr>
-            <w:r>
-              <w:rPr>
-                <w:rFonts w:ascii="Arial" w:hAnsi="Arial" w:cs="Arial"/>
-                <w:lang w:val="pt-BR"/>
-              </w:rPr>
-              <w:t>Obrigatório</w:t>
-            </w:r>
-          </w:p>
-        </w:tc>
-      </w:tr>
-      <w:tr>
-        <w:tc>
-          <w:tcPr>
-            <w:tcW w:w="2528" w:type="dxa"/>
-          </w:tcPr>
-          <w:p>
-            <w:pPr>
-              <w:pStyle w:val="Corpodetexto"/>
-              <w:ind w:left="0"/>
-              <w:rPr>
-                <w:rFonts w:ascii="Arial" w:hAnsi="Arial" w:cs="Arial"/>
-                <w:lang w:val="pt-BR"/>
-              </w:rPr>
-            </w:pPr>
-            <w:r>
-              <w:rPr>
-                <w:rFonts w:ascii="Arial" w:hAnsi="Arial" w:cs="Arial"/>
-                <w:lang w:val="pt-BR"/>
-              </w:rPr>
-              <w:t>Potência</w:t>
-            </w:r>
-          </w:p>
-        </w:tc>
-        <w:tc>
-          <w:tcPr>
-            <w:tcW w:w="2528" w:type="dxa"/>
-          </w:tcPr>
-          <w:p>
-            <w:pPr>
-              <w:pStyle w:val="Corpodetexto"/>
-              <w:ind w:left="0"/>
-              <w:rPr>
-                <w:rFonts w:ascii="Arial" w:hAnsi="Arial" w:cs="Arial"/>
-                <w:lang w:val="pt-BR"/>
-              </w:rPr>
-            </w:pPr>
-            <w:r>
-              <w:rPr>
-                <w:rFonts w:ascii="Arial" w:hAnsi="Arial" w:cs="Arial"/>
-                <w:lang w:val="pt-BR"/>
-              </w:rPr>
-              <w:t xml:space="preserve">Numérico </w:t>
-            </w:r>
-          </w:p>
-        </w:tc>
-        <w:tc>
-          <w:tcPr>
-            <w:tcW w:w="2528" w:type="dxa"/>
-          </w:tcPr>
-          <w:p>
-            <w:pPr>
-              <w:pStyle w:val="Corpodetexto"/>
-              <w:ind w:left="0"/>
-              <w:rPr>
-                <w:rFonts w:ascii="Arial" w:hAnsi="Arial" w:cs="Arial"/>
-                <w:lang w:val="pt-BR"/>
-              </w:rPr>
-            </w:pPr>
-            <w:r>
-              <w:rPr>
-                <w:rFonts w:ascii="Arial" w:hAnsi="Arial" w:cs="Arial"/>
-                <w:lang w:val="pt-BR"/>
-              </w:rPr>
-              <w:t>Valores positivos</w:t>
-            </w:r>
-          </w:p>
-        </w:tc>
-        <w:tc>
-          <w:tcPr>
-            <w:tcW w:w="2528" w:type="dxa"/>
-          </w:tcPr>
-          <w:p>
-            <w:pPr>
-              <w:pStyle w:val="Corpodetexto"/>
-              <w:ind w:left="0"/>
-              <w:rPr>
-                <w:rFonts w:ascii="Arial" w:hAnsi="Arial" w:cs="Arial"/>
-                <w:lang w:val="pt-BR"/>
-              </w:rPr>
-            </w:pPr>
-            <w:r>
-              <w:rPr>
-                <w:rFonts w:ascii="Arial" w:hAnsi="Arial" w:cs="Arial"/>
-                <w:lang w:val="pt-BR"/>
-              </w:rPr>
-              <w:t>Obrigatório</w:t>
-            </w:r>
-          </w:p>
-        </w:tc>
-      </w:tr>
-    </w:tbl>
-    <w:p>
-      <w:pPr>
         <w:pStyle w:val="Corpodetexto"/>
         <w:ind w:left="0"/>
         <w:rPr>
@@ -1488,887 +1488,49 @@
           <w:lang w:val="pt-BR"/>
         </w:rPr>
       </w:pPr>
-    </w:p>
-    <w:p>
-      <w:pPr>
-        <w:pStyle w:val="Ttulo3"/>
-      </w:pPr>
-      <w:r>
-        <w:t>Comandos</w:t>
-      </w:r>
-    </w:p>
-    <w:tbl>
-      <w:tblPr>
-        <w:tblStyle w:val="Tabelacomgrade"/>
-        <w:tblW w:w="0" w:type="auto"/>
-        <w:tblLook w:val="04A0" w:firstRow="1" w:lastRow="0" w:firstColumn="1" w:lastColumn="0" w:noHBand="0" w:noVBand="1"/>
-      </w:tblPr>
-      <w:tblGrid>
-        <w:gridCol w:w="2528"/>
-        <w:gridCol w:w="7503"/>
-      </w:tblGrid>
-      <w:tr>
-        <w:tc>
-          <w:tcPr>
-            <w:tcW w:w="2528" w:type="dxa"/>
-          </w:tcPr>
-          <w:p>
-            <w:pPr>
-              <w:pStyle w:val="Corpodetexto"/>
-              <w:ind w:left="0"/>
-              <w:jc w:val="center"/>
-              <w:rPr>
-                <w:rFonts w:ascii="Arial" w:hAnsi="Arial" w:cs="Arial"/>
-                <w:i/>
-                <w:lang w:val="pt-BR"/>
-              </w:rPr>
-            </w:pPr>
-            <w:r>
-              <w:rPr>
-                <w:rFonts w:ascii="Arial" w:hAnsi="Arial" w:cs="Arial"/>
-                <w:i/>
-                <w:lang w:val="pt-BR"/>
-              </w:rPr>
-              <w:t>Nome</w:t>
-            </w:r>
-          </w:p>
-        </w:tc>
-        <w:tc>
-          <w:tcPr>
-            <w:tcW w:w="7503" w:type="dxa"/>
-          </w:tcPr>
-          <w:p>
-            <w:pPr>
-              <w:pStyle w:val="Corpodetexto"/>
-              <w:ind w:left="0"/>
-              <w:jc w:val="center"/>
-              <w:rPr>
-                <w:rFonts w:ascii="Arial" w:hAnsi="Arial" w:cs="Arial"/>
-                <w:i/>
-                <w:lang w:val="pt-BR"/>
-              </w:rPr>
-            </w:pPr>
-            <w:r>
-              <w:rPr>
-                <w:rFonts w:ascii="Arial" w:hAnsi="Arial" w:cs="Arial"/>
-                <w:i/>
-                <w:lang w:val="pt-BR"/>
-              </w:rPr>
-              <w:t>Ação</w:t>
-            </w:r>
-          </w:p>
-        </w:tc>
-      </w:tr>
-      <w:tr>
-        <w:tc>
-          <w:tcPr>
-            <w:tcW w:w="2528" w:type="dxa"/>
-          </w:tcPr>
-          <w:p>
-            <w:pPr>
-              <w:pStyle w:val="Corpodetexto"/>
-              <w:ind w:left="0"/>
-              <w:rPr>
-                <w:rFonts w:ascii="Arial" w:hAnsi="Arial" w:cs="Arial"/>
-                <w:lang w:val="pt-BR"/>
-              </w:rPr>
-            </w:pPr>
-            <w:r>
-              <w:rPr>
-                <w:rFonts w:ascii="Arial" w:hAnsi="Arial" w:cs="Arial"/>
-                <w:lang w:val="pt-BR"/>
-              </w:rPr>
-              <w:t>Cadastrar</w:t>
-            </w:r>
-          </w:p>
-        </w:tc>
-        <w:tc>
-          <w:tcPr>
-            <w:tcW w:w="7503" w:type="dxa"/>
-          </w:tcPr>
-          <w:p>
-            <w:pPr>
-              <w:pStyle w:val="Corpodetexto"/>
-              <w:ind w:left="0"/>
-              <w:rPr>
-                <w:rFonts w:ascii="Arial" w:hAnsi="Arial" w:cs="Arial"/>
-                <w:lang w:val="pt-BR"/>
-              </w:rPr>
-            </w:pPr>
-            <w:r>
-              <w:rPr>
-                <w:rFonts w:ascii="Arial" w:hAnsi="Arial" w:cs="Arial"/>
-                <w:lang w:val="pt-BR"/>
-              </w:rPr>
-              <w:t>Direciona para a página de confirmação do cadastramento.</w:t>
-            </w:r>
-          </w:p>
-        </w:tc>
-      </w:tr>
-    </w:tbl>
+      <w:bookmarkStart w:id="18" w:name="_GoBack"/>
+      <w:bookmarkEnd w:id="18"/>
+    </w:p>
+    <w:p>
+      <w:pPr>
+        <w:pStyle w:val="Ttulo1"/>
+        <w:ind w:left="357" w:hanging="357"/>
+        <w:rPr>
+          <w:rFonts w:cs="Arial"/>
+          <w:szCs w:val="24"/>
+        </w:rPr>
+      </w:pPr>
+      <w:bookmarkStart w:id="19" w:name="_Toc350264739"/>
+      <w:r>
+        <w:rPr>
+          <w:rFonts w:cs="Arial"/>
+          <w:szCs w:val="24"/>
+        </w:rPr>
+        <w:t>Regras de Negócio Específicas</w:t>
+      </w:r>
+      <w:bookmarkEnd w:id="19"/>
+    </w:p>
     <w:p>
       <w:pPr>
         <w:pStyle w:val="Corpodetexto"/>
-        <w:ind w:left="0"/>
         <w:rPr>
           <w:rFonts w:ascii="Arial" w:hAnsi="Arial" w:cs="Arial"/>
           <w:lang w:val="pt-BR"/>
         </w:rPr>
       </w:pPr>
-    </w:p>
-    <w:p>
-      <w:pPr>
-        <w:pStyle w:val="Ttulo2"/>
-      </w:pPr>
-      <w:r>
-        <w:t>Interface I03 – Cadastro de Impressora</w:t>
-      </w:r>
-    </w:p>
-    <w:p>
-      <w:pPr>
-        <w:pStyle w:val="Ttulo3"/>
-      </w:pPr>
-      <w:r>
-        <w:t>Esboço da Interface</w:t>
-      </w:r>
-    </w:p>
-    <w:p>
-      <w:pPr>
-        <w:ind w:left="709"/>
-        <w:rPr>
-          <w:lang w:val="pt-BR"/>
-        </w:rPr>
-      </w:pPr>
-      <w:r>
-        <w:rPr>
-          <w:noProof/>
-          <w:snapToGrid/>
-          <w:lang w:val="pt-BR" w:eastAsia="pt-BR"/>
-        </w:rPr>
-        <w:drawing>
-          <wp:inline distT="0" distB="0" distL="0" distR="0">
-            <wp:extent cx="2264773" cy="1424354"/>
-            <wp:effectExtent l="19050" t="0" r="2177" b="0"/>
-            <wp:docPr id="10" name="Imagem 10"/>
-            <wp:cNvGraphicFramePr>
-              <a:graphicFrameLocks xmlns:a="http://schemas.openxmlformats.org/drawingml/2006/main" noChangeAspect="1"/>
-            </wp:cNvGraphicFramePr>
-            <a:graphic xmlns:a="http://schemas.openxmlformats.org/drawingml/2006/main">
-              <a:graphicData uri="http://schemas.openxmlformats.org/drawingml/2006/picture">
-                <pic:pic xmlns:pic="http://schemas.openxmlformats.org/drawingml/2006/picture">
-                  <pic:nvPicPr>
-                    <pic:cNvPr id="0" name="Picture 10"/>
-                    <pic:cNvPicPr>
-                      <a:picLocks noChangeAspect="1" noChangeArrowheads="1"/>
-                    </pic:cNvPicPr>
-                  </pic:nvPicPr>
-                  <pic:blipFill>
-                    <a:blip r:embed="rId11" cstate="print"/>
-                    <a:srcRect/>
-                    <a:stretch>
-                      <a:fillRect/>
-                    </a:stretch>
-                  </pic:blipFill>
-                  <pic:spPr bwMode="auto">
-                    <a:xfrm>
-                      <a:off x="0" y="0"/>
-                      <a:ext cx="2267861" cy="1426296"/>
-                    </a:xfrm>
-                    <a:prstGeom prst="rect">
-                      <a:avLst/>
-                    </a:prstGeom>
-                    <a:noFill/>
-                    <a:ln w="9525">
-                      <a:noFill/>
-                      <a:miter lim="800000"/>
-                      <a:headEnd/>
-                      <a:tailEnd/>
-                    </a:ln>
-                  </pic:spPr>
-                </pic:pic>
-              </a:graphicData>
-            </a:graphic>
-          </wp:inline>
-        </w:drawing>
-      </w:r>
-    </w:p>
-    <w:p>
-      <w:pPr>
-        <w:pStyle w:val="Ttulo3"/>
-      </w:pPr>
-      <w:r>
-        <w:lastRenderedPageBreak/>
-        <w:t xml:space="preserve">Campos </w:t>
-      </w:r>
-    </w:p>
-    <w:tbl>
-      <w:tblPr>
-        <w:tblStyle w:val="Tabelacomgrade"/>
-        <w:tblW w:w="0" w:type="auto"/>
-        <w:tblLook w:val="04A0" w:firstRow="1" w:lastRow="0" w:firstColumn="1" w:lastColumn="0" w:noHBand="0" w:noVBand="1"/>
-      </w:tblPr>
-      <w:tblGrid>
-        <w:gridCol w:w="2528"/>
-        <w:gridCol w:w="2528"/>
-        <w:gridCol w:w="2528"/>
-        <w:gridCol w:w="2528"/>
-      </w:tblGrid>
-      <w:tr>
-        <w:tc>
-          <w:tcPr>
-            <w:tcW w:w="2528" w:type="dxa"/>
-          </w:tcPr>
-          <w:p>
-            <w:pPr>
-              <w:pStyle w:val="Corpodetexto"/>
-              <w:ind w:left="0"/>
-              <w:jc w:val="center"/>
-              <w:rPr>
-                <w:rFonts w:ascii="Arial" w:hAnsi="Arial" w:cs="Arial"/>
-                <w:i/>
-                <w:lang w:val="pt-BR"/>
-              </w:rPr>
-            </w:pPr>
-            <w:r>
-              <w:rPr>
-                <w:rFonts w:ascii="Arial" w:hAnsi="Arial" w:cs="Arial"/>
-                <w:i/>
-                <w:lang w:val="pt-BR"/>
-              </w:rPr>
-              <w:t>Nome</w:t>
-            </w:r>
-          </w:p>
-        </w:tc>
-        <w:tc>
-          <w:tcPr>
-            <w:tcW w:w="2528" w:type="dxa"/>
-          </w:tcPr>
-          <w:p>
-            <w:pPr>
-              <w:pStyle w:val="Corpodetexto"/>
-              <w:ind w:left="0"/>
-              <w:jc w:val="center"/>
-              <w:rPr>
-                <w:rFonts w:ascii="Arial" w:hAnsi="Arial" w:cs="Arial"/>
-                <w:i/>
-                <w:lang w:val="pt-BR"/>
-              </w:rPr>
-            </w:pPr>
-            <w:r>
-              <w:rPr>
-                <w:rFonts w:ascii="Arial" w:hAnsi="Arial" w:cs="Arial"/>
-                <w:i/>
-                <w:lang w:val="pt-BR"/>
-              </w:rPr>
-              <w:t>Tipo</w:t>
-            </w:r>
-          </w:p>
-        </w:tc>
-        <w:tc>
-          <w:tcPr>
-            <w:tcW w:w="2528" w:type="dxa"/>
-          </w:tcPr>
-          <w:p>
-            <w:pPr>
-              <w:pStyle w:val="Corpodetexto"/>
-              <w:ind w:left="0"/>
-              <w:jc w:val="center"/>
-              <w:rPr>
-                <w:rFonts w:ascii="Arial" w:hAnsi="Arial" w:cs="Arial"/>
-                <w:i/>
-                <w:lang w:val="pt-BR"/>
-              </w:rPr>
-            </w:pPr>
-            <w:r>
-              <w:rPr>
-                <w:rFonts w:ascii="Arial" w:hAnsi="Arial" w:cs="Arial"/>
-                <w:i/>
-                <w:lang w:val="pt-BR"/>
-              </w:rPr>
-              <w:t>Valores Válidos</w:t>
-            </w:r>
-          </w:p>
-        </w:tc>
-        <w:tc>
-          <w:tcPr>
-            <w:tcW w:w="2528" w:type="dxa"/>
-          </w:tcPr>
-          <w:p>
-            <w:pPr>
-              <w:pStyle w:val="Corpodetexto"/>
-              <w:ind w:left="0"/>
-              <w:jc w:val="center"/>
-              <w:rPr>
-                <w:rFonts w:ascii="Arial" w:hAnsi="Arial" w:cs="Arial"/>
-                <w:i/>
-                <w:lang w:val="pt-BR"/>
-              </w:rPr>
-            </w:pPr>
-            <w:r>
-              <w:rPr>
-                <w:rFonts w:ascii="Arial" w:hAnsi="Arial" w:cs="Arial"/>
-                <w:i/>
-                <w:lang w:val="pt-BR"/>
-              </w:rPr>
-              <w:t>Observações</w:t>
-            </w:r>
-          </w:p>
-        </w:tc>
-      </w:tr>
-      <w:tr>
-        <w:tc>
-          <w:tcPr>
-            <w:tcW w:w="2528" w:type="dxa"/>
-          </w:tcPr>
-          <w:p>
-            <w:pPr>
-              <w:pStyle w:val="Corpodetexto"/>
-              <w:ind w:left="0"/>
-              <w:rPr>
-                <w:rFonts w:ascii="Arial" w:hAnsi="Arial" w:cs="Arial"/>
-                <w:lang w:val="pt-BR"/>
-              </w:rPr>
-            </w:pPr>
-            <w:r>
-              <w:rPr>
-                <w:rFonts w:ascii="Arial" w:hAnsi="Arial" w:cs="Arial"/>
-                <w:lang w:val="pt-BR"/>
-              </w:rPr>
-              <w:t>Número de Série</w:t>
-            </w:r>
-          </w:p>
-        </w:tc>
-        <w:tc>
-          <w:tcPr>
-            <w:tcW w:w="2528" w:type="dxa"/>
-          </w:tcPr>
-          <w:p>
-            <w:pPr>
-              <w:pStyle w:val="Corpodetexto"/>
-              <w:ind w:left="0"/>
-              <w:rPr>
-                <w:rFonts w:ascii="Arial" w:hAnsi="Arial" w:cs="Arial"/>
-                <w:lang w:val="pt-BR"/>
-              </w:rPr>
-            </w:pPr>
-            <w:r>
-              <w:rPr>
-                <w:rFonts w:ascii="Arial" w:hAnsi="Arial" w:cs="Arial"/>
-                <w:lang w:val="pt-BR"/>
-              </w:rPr>
-              <w:t>Alfanumérico</w:t>
-            </w:r>
-          </w:p>
-        </w:tc>
-        <w:tc>
-          <w:tcPr>
-            <w:tcW w:w="2528" w:type="dxa"/>
-          </w:tcPr>
-          <w:p>
-            <w:pPr>
-              <w:pStyle w:val="Corpodetexto"/>
-              <w:ind w:left="0"/>
-              <w:rPr>
-                <w:rFonts w:ascii="Arial" w:hAnsi="Arial" w:cs="Arial"/>
-                <w:lang w:val="pt-BR"/>
-              </w:rPr>
-            </w:pPr>
-          </w:p>
-        </w:tc>
-        <w:tc>
-          <w:tcPr>
-            <w:tcW w:w="2528" w:type="dxa"/>
-          </w:tcPr>
-          <w:p>
-            <w:pPr>
-              <w:pStyle w:val="Corpodetexto"/>
-              <w:ind w:left="0"/>
-              <w:rPr>
-                <w:rFonts w:ascii="Arial" w:hAnsi="Arial" w:cs="Arial"/>
-                <w:lang w:val="pt-BR"/>
-              </w:rPr>
-            </w:pPr>
-            <w:r>
-              <w:rPr>
-                <w:rFonts w:ascii="Arial" w:hAnsi="Arial" w:cs="Arial"/>
-                <w:lang w:val="pt-BR"/>
-              </w:rPr>
-              <w:t>Obrigatório</w:t>
-            </w:r>
-          </w:p>
-        </w:tc>
-      </w:tr>
-      <w:tr>
-        <w:tc>
-          <w:tcPr>
-            <w:tcW w:w="2528" w:type="dxa"/>
-          </w:tcPr>
-          <w:p>
-            <w:pPr>
-              <w:pStyle w:val="Corpodetexto"/>
-              <w:ind w:left="0"/>
-              <w:rPr>
-                <w:rFonts w:ascii="Arial" w:hAnsi="Arial" w:cs="Arial"/>
-                <w:lang w:val="pt-BR"/>
-              </w:rPr>
-            </w:pPr>
-            <w:r>
-              <w:rPr>
-                <w:rFonts w:ascii="Arial" w:hAnsi="Arial" w:cs="Arial"/>
-                <w:lang w:val="pt-BR"/>
-              </w:rPr>
-              <w:t>Marca</w:t>
-            </w:r>
-          </w:p>
-        </w:tc>
-        <w:tc>
-          <w:tcPr>
-            <w:tcW w:w="2528" w:type="dxa"/>
-          </w:tcPr>
-          <w:p>
-            <w:pPr>
-              <w:pStyle w:val="Corpodetexto"/>
-              <w:ind w:left="0"/>
-              <w:rPr>
-                <w:rFonts w:ascii="Arial" w:hAnsi="Arial" w:cs="Arial"/>
-                <w:lang w:val="pt-BR"/>
-              </w:rPr>
-            </w:pPr>
-            <w:r>
-              <w:rPr>
-                <w:rFonts w:ascii="Arial" w:hAnsi="Arial" w:cs="Arial"/>
-                <w:lang w:val="pt-BR"/>
-              </w:rPr>
-              <w:t>String</w:t>
-            </w:r>
-          </w:p>
-        </w:tc>
-        <w:tc>
-          <w:tcPr>
-            <w:tcW w:w="2528" w:type="dxa"/>
-          </w:tcPr>
-          <w:p>
-            <w:pPr>
-              <w:pStyle w:val="Corpodetexto"/>
-              <w:ind w:left="0"/>
-              <w:rPr>
-                <w:rFonts w:ascii="Arial" w:hAnsi="Arial" w:cs="Arial"/>
-                <w:lang w:val="pt-BR"/>
-              </w:rPr>
-            </w:pPr>
-          </w:p>
-        </w:tc>
-        <w:tc>
-          <w:tcPr>
-            <w:tcW w:w="2528" w:type="dxa"/>
-          </w:tcPr>
-          <w:p>
-            <w:pPr>
-              <w:pStyle w:val="Corpodetexto"/>
-              <w:ind w:left="0"/>
-              <w:rPr>
-                <w:rFonts w:ascii="Arial" w:hAnsi="Arial" w:cs="Arial"/>
-                <w:lang w:val="pt-BR"/>
-              </w:rPr>
-            </w:pPr>
-            <w:r>
-              <w:rPr>
-                <w:rFonts w:ascii="Arial" w:hAnsi="Arial" w:cs="Arial"/>
-                <w:lang w:val="pt-BR"/>
-              </w:rPr>
-              <w:t>Obrigatório</w:t>
-            </w:r>
-          </w:p>
-        </w:tc>
-      </w:tr>
-      <w:tr>
-        <w:tc>
-          <w:tcPr>
-            <w:tcW w:w="2528" w:type="dxa"/>
-          </w:tcPr>
-          <w:p>
-            <w:pPr>
-              <w:pStyle w:val="Corpodetexto"/>
-              <w:ind w:left="0"/>
-              <w:rPr>
-                <w:rFonts w:ascii="Arial" w:hAnsi="Arial" w:cs="Arial"/>
-                <w:lang w:val="pt-BR"/>
-              </w:rPr>
-            </w:pPr>
-            <w:r>
-              <w:rPr>
-                <w:rFonts w:ascii="Arial" w:hAnsi="Arial" w:cs="Arial"/>
-                <w:lang w:val="pt-BR"/>
-              </w:rPr>
-              <w:t>Modelo</w:t>
-            </w:r>
-          </w:p>
-        </w:tc>
-        <w:tc>
-          <w:tcPr>
-            <w:tcW w:w="2528" w:type="dxa"/>
-          </w:tcPr>
-          <w:p>
-            <w:pPr>
-              <w:pStyle w:val="Corpodetexto"/>
-              <w:ind w:left="0"/>
-              <w:rPr>
-                <w:rFonts w:ascii="Arial" w:hAnsi="Arial" w:cs="Arial"/>
-                <w:lang w:val="pt-BR"/>
-              </w:rPr>
-            </w:pPr>
-            <w:r>
-              <w:rPr>
-                <w:rFonts w:ascii="Arial" w:hAnsi="Arial" w:cs="Arial"/>
-                <w:lang w:val="pt-BR"/>
-              </w:rPr>
-              <w:t>Alfanumérico</w:t>
-            </w:r>
-          </w:p>
-        </w:tc>
-        <w:tc>
-          <w:tcPr>
-            <w:tcW w:w="2528" w:type="dxa"/>
-          </w:tcPr>
-          <w:p>
-            <w:pPr>
-              <w:pStyle w:val="Corpodetexto"/>
-              <w:ind w:left="0"/>
-              <w:rPr>
-                <w:rFonts w:ascii="Arial" w:hAnsi="Arial" w:cs="Arial"/>
-                <w:lang w:val="pt-BR"/>
-              </w:rPr>
-            </w:pPr>
-          </w:p>
-        </w:tc>
-        <w:tc>
-          <w:tcPr>
-            <w:tcW w:w="2528" w:type="dxa"/>
-          </w:tcPr>
-          <w:p>
-            <w:pPr>
-              <w:pStyle w:val="Corpodetexto"/>
-              <w:ind w:left="0"/>
-              <w:rPr>
-                <w:rFonts w:ascii="Arial" w:hAnsi="Arial" w:cs="Arial"/>
-                <w:lang w:val="pt-BR"/>
-              </w:rPr>
-            </w:pPr>
-            <w:r>
-              <w:rPr>
-                <w:rFonts w:ascii="Arial" w:hAnsi="Arial" w:cs="Arial"/>
-                <w:lang w:val="pt-BR"/>
-              </w:rPr>
-              <w:t>Obrigatório</w:t>
-            </w:r>
-          </w:p>
-        </w:tc>
-      </w:tr>
-      <w:tr>
-        <w:tc>
-          <w:tcPr>
-            <w:tcW w:w="2528" w:type="dxa"/>
-          </w:tcPr>
-          <w:p>
-            <w:pPr>
-              <w:pStyle w:val="Corpodetexto"/>
-              <w:ind w:left="0"/>
-              <w:rPr>
-                <w:rFonts w:ascii="Arial" w:hAnsi="Arial" w:cs="Arial"/>
-                <w:lang w:val="pt-BR"/>
-              </w:rPr>
-            </w:pPr>
-            <w:r>
-              <w:rPr>
-                <w:rFonts w:ascii="Arial" w:hAnsi="Arial" w:cs="Arial"/>
-                <w:lang w:val="pt-BR"/>
-              </w:rPr>
-              <w:t>Tipo</w:t>
-            </w:r>
-          </w:p>
-        </w:tc>
-        <w:tc>
-          <w:tcPr>
-            <w:tcW w:w="2528" w:type="dxa"/>
-          </w:tcPr>
-          <w:p>
-            <w:pPr>
-              <w:pStyle w:val="Corpodetexto"/>
-              <w:ind w:left="0"/>
-              <w:rPr>
-                <w:rFonts w:ascii="Arial" w:hAnsi="Arial" w:cs="Arial"/>
-                <w:lang w:val="pt-BR"/>
-              </w:rPr>
-            </w:pPr>
-            <w:r>
-              <w:rPr>
-                <w:rFonts w:ascii="Arial" w:hAnsi="Arial" w:cs="Arial"/>
-                <w:lang w:val="pt-BR"/>
-              </w:rPr>
-              <w:t>String</w:t>
-            </w:r>
-          </w:p>
-        </w:tc>
-        <w:tc>
-          <w:tcPr>
-            <w:tcW w:w="2528" w:type="dxa"/>
-          </w:tcPr>
-          <w:p>
-            <w:pPr>
-              <w:pStyle w:val="Corpodetexto"/>
-              <w:ind w:left="0"/>
-              <w:rPr>
-                <w:rFonts w:ascii="Arial" w:hAnsi="Arial" w:cs="Arial"/>
-                <w:lang w:val="pt-BR"/>
-              </w:rPr>
-            </w:pPr>
-            <w:r>
-              <w:rPr>
-                <w:rFonts w:ascii="Arial" w:hAnsi="Arial" w:cs="Arial"/>
-                <w:lang w:val="pt-BR"/>
-              </w:rPr>
-              <w:t>Lista de valores: Jato de Tinta, Laser, Matricial</w:t>
-            </w:r>
-          </w:p>
-        </w:tc>
-        <w:tc>
-          <w:tcPr>
-            <w:tcW w:w="2528" w:type="dxa"/>
-          </w:tcPr>
-          <w:p>
-            <w:pPr>
-              <w:pStyle w:val="Corpodetexto"/>
-              <w:ind w:left="0"/>
-              <w:rPr>
-                <w:rFonts w:ascii="Arial" w:hAnsi="Arial" w:cs="Arial"/>
-                <w:lang w:val="pt-BR"/>
-              </w:rPr>
-            </w:pPr>
-            <w:r>
-              <w:rPr>
-                <w:rFonts w:ascii="Arial" w:hAnsi="Arial" w:cs="Arial"/>
-                <w:lang w:val="pt-BR"/>
-              </w:rPr>
-              <w:t>Obrigatório</w:t>
-            </w:r>
-          </w:p>
-        </w:tc>
-      </w:tr>
-      <w:tr>
-        <w:tc>
-          <w:tcPr>
-            <w:tcW w:w="2528" w:type="dxa"/>
-          </w:tcPr>
-          <w:p>
-            <w:pPr>
-              <w:pStyle w:val="Corpodetexto"/>
-              <w:ind w:left="0"/>
-              <w:rPr>
-                <w:rFonts w:ascii="Arial" w:hAnsi="Arial" w:cs="Arial"/>
-                <w:lang w:val="pt-BR"/>
-              </w:rPr>
-            </w:pPr>
-            <w:r>
-              <w:rPr>
-                <w:rFonts w:ascii="Arial" w:hAnsi="Arial" w:cs="Arial"/>
-                <w:lang w:val="pt-BR"/>
-              </w:rPr>
-              <w:t>Existe bulk ink?</w:t>
-            </w:r>
-          </w:p>
-        </w:tc>
-        <w:tc>
-          <w:tcPr>
-            <w:tcW w:w="2528" w:type="dxa"/>
-          </w:tcPr>
-          <w:p>
-            <w:pPr>
-              <w:pStyle w:val="Corpodetexto"/>
-              <w:ind w:left="0"/>
-              <w:rPr>
-                <w:rFonts w:ascii="Arial" w:hAnsi="Arial" w:cs="Arial"/>
-                <w:lang w:val="pt-BR"/>
-              </w:rPr>
-            </w:pPr>
-          </w:p>
-        </w:tc>
-        <w:tc>
-          <w:tcPr>
-            <w:tcW w:w="2528" w:type="dxa"/>
-          </w:tcPr>
-          <w:p>
-            <w:pPr>
-              <w:pStyle w:val="Corpodetexto"/>
-              <w:ind w:left="0"/>
-              <w:rPr>
-                <w:rFonts w:ascii="Arial" w:hAnsi="Arial" w:cs="Arial"/>
-                <w:lang w:val="pt-BR"/>
-              </w:rPr>
-            </w:pPr>
-            <w:r>
-              <w:rPr>
-                <w:rFonts w:ascii="Arial" w:hAnsi="Arial" w:cs="Arial"/>
-                <w:lang w:val="pt-BR"/>
-              </w:rPr>
-              <w:t>Sim ou não</w:t>
-            </w:r>
-          </w:p>
-        </w:tc>
-        <w:tc>
-          <w:tcPr>
-            <w:tcW w:w="2528" w:type="dxa"/>
-          </w:tcPr>
-          <w:p>
-            <w:pPr>
-              <w:pStyle w:val="Corpodetexto"/>
-              <w:ind w:left="0"/>
-              <w:rPr>
-                <w:rFonts w:ascii="Arial" w:hAnsi="Arial" w:cs="Arial"/>
-                <w:lang w:val="pt-BR"/>
-              </w:rPr>
-            </w:pPr>
-            <w:r>
-              <w:rPr>
-                <w:rFonts w:ascii="Arial" w:hAnsi="Arial" w:cs="Arial"/>
-                <w:lang w:val="pt-BR"/>
-              </w:rPr>
-              <w:t>Obrigatório, default = Não</w:t>
-            </w:r>
-          </w:p>
-        </w:tc>
-      </w:tr>
-    </w:tbl>
-    <w:p>
-      <w:pPr>
-        <w:pStyle w:val="Corpodetexto"/>
-        <w:ind w:left="0"/>
+      <w:bookmarkStart w:id="20" w:name="_RN01_–_Geração"/>
+      <w:bookmarkEnd w:id="20"/>
+      <w:r>
         <w:rPr>
           <w:rFonts w:ascii="Arial" w:hAnsi="Arial" w:cs="Arial"/>
           <w:lang w:val="pt-BR"/>
         </w:rPr>
-      </w:pPr>
-    </w:p>
-    <w:p>
-      <w:pPr>
-        <w:pStyle w:val="Ttulo3"/>
-      </w:pPr>
-      <w:r>
-        <w:t>Comandos</w:t>
-      </w:r>
-    </w:p>
-    <w:tbl>
-      <w:tblPr>
-        <w:tblStyle w:val="Tabelacomgrade"/>
-        <w:tblW w:w="0" w:type="auto"/>
-        <w:tblLook w:val="04A0" w:firstRow="1" w:lastRow="0" w:firstColumn="1" w:lastColumn="0" w:noHBand="0" w:noVBand="1"/>
-      </w:tblPr>
-      <w:tblGrid>
-        <w:gridCol w:w="2528"/>
-        <w:gridCol w:w="7503"/>
-      </w:tblGrid>
-      <w:tr>
-        <w:tc>
-          <w:tcPr>
-            <w:tcW w:w="2528" w:type="dxa"/>
-          </w:tcPr>
-          <w:p>
-            <w:pPr>
-              <w:pStyle w:val="Corpodetexto"/>
-              <w:ind w:left="0"/>
-              <w:jc w:val="center"/>
-              <w:rPr>
-                <w:rFonts w:ascii="Arial" w:hAnsi="Arial" w:cs="Arial"/>
-                <w:i/>
-                <w:lang w:val="pt-BR"/>
-              </w:rPr>
-            </w:pPr>
-            <w:r>
-              <w:rPr>
-                <w:rFonts w:ascii="Arial" w:hAnsi="Arial" w:cs="Arial"/>
-                <w:i/>
-                <w:lang w:val="pt-BR"/>
-              </w:rPr>
-              <w:t>Nome</w:t>
-            </w:r>
-          </w:p>
-        </w:tc>
-        <w:tc>
-          <w:tcPr>
-            <w:tcW w:w="7503" w:type="dxa"/>
-          </w:tcPr>
-          <w:p>
-            <w:pPr>
-              <w:pStyle w:val="Corpodetexto"/>
-              <w:ind w:left="0"/>
-              <w:jc w:val="center"/>
-              <w:rPr>
-                <w:rFonts w:ascii="Arial" w:hAnsi="Arial" w:cs="Arial"/>
-                <w:i/>
-                <w:lang w:val="pt-BR"/>
-              </w:rPr>
-            </w:pPr>
-            <w:r>
-              <w:rPr>
-                <w:rFonts w:ascii="Arial" w:hAnsi="Arial" w:cs="Arial"/>
-                <w:i/>
-                <w:lang w:val="pt-BR"/>
-              </w:rPr>
-              <w:t>Ação</w:t>
-            </w:r>
-          </w:p>
-        </w:tc>
-      </w:tr>
-      <w:tr>
-        <w:tc>
-          <w:tcPr>
-            <w:tcW w:w="2528" w:type="dxa"/>
-          </w:tcPr>
-          <w:p>
-            <w:pPr>
-              <w:pStyle w:val="Corpodetexto"/>
-              <w:ind w:left="0"/>
-              <w:rPr>
-                <w:rFonts w:ascii="Arial" w:hAnsi="Arial" w:cs="Arial"/>
-                <w:lang w:val="pt-BR"/>
-              </w:rPr>
-            </w:pPr>
-            <w:r>
-              <w:rPr>
-                <w:rFonts w:ascii="Arial" w:hAnsi="Arial" w:cs="Arial"/>
-                <w:lang w:val="pt-BR"/>
-              </w:rPr>
-              <w:t>Cadastrar</w:t>
-            </w:r>
-          </w:p>
-        </w:tc>
-        <w:tc>
-          <w:tcPr>
-            <w:tcW w:w="7503" w:type="dxa"/>
-          </w:tcPr>
-          <w:p>
-            <w:pPr>
-              <w:pStyle w:val="Corpodetexto"/>
-              <w:ind w:left="0"/>
-              <w:rPr>
-                <w:rFonts w:ascii="Arial" w:hAnsi="Arial" w:cs="Arial"/>
-                <w:lang w:val="pt-BR"/>
-              </w:rPr>
-            </w:pPr>
-            <w:r>
-              <w:rPr>
-                <w:rFonts w:ascii="Arial" w:hAnsi="Arial" w:cs="Arial"/>
-                <w:lang w:val="pt-BR"/>
-              </w:rPr>
-              <w:t>Direciona para a página de confirmação do cadastramento.</w:t>
-            </w:r>
-          </w:p>
-        </w:tc>
-      </w:tr>
-    </w:tbl>
+        <w:t>Não se aplicam.</w:t>
+      </w:r>
+    </w:p>
     <w:p>
       <w:pPr>
         <w:pStyle w:val="Corpodetexto"/>
-        <w:ind w:left="0"/>
         <w:rPr>
           <w:rFonts w:ascii="Arial" w:hAnsi="Arial" w:cs="Arial"/>
           <w:lang w:val="pt-BR"/>
@@ -2378,73 +1540,15 @@
     <w:p>
       <w:pPr>
         <w:pStyle w:val="Corpodetexto"/>
-        <w:ind w:left="0"/>
         <w:rPr>
           <w:rFonts w:ascii="Arial" w:hAnsi="Arial" w:cs="Arial"/>
           <w:lang w:val="pt-BR"/>
         </w:rPr>
       </w:pPr>
-      <w:bookmarkStart w:id="18" w:name="_GoBack"/>
-      <w:bookmarkEnd w:id="18"/>
-    </w:p>
-    <w:p>
-      <w:pPr>
-        <w:pStyle w:val="Ttulo1"/>
-        <w:ind w:left="357" w:hanging="357"/>
-        <w:rPr>
-          <w:rFonts w:cs="Arial"/>
-          <w:szCs w:val="24"/>
-        </w:rPr>
-      </w:pPr>
-      <w:bookmarkStart w:id="19" w:name="_Toc350264739"/>
-      <w:r>
-        <w:rPr>
-          <w:rFonts w:cs="Arial"/>
-          <w:szCs w:val="24"/>
-        </w:rPr>
-        <w:t>Regras de Negócio Específicas</w:t>
-      </w:r>
-      <w:bookmarkEnd w:id="19"/>
-    </w:p>
-    <w:p>
-      <w:pPr>
-        <w:pStyle w:val="Corpodetexto"/>
-        <w:rPr>
-          <w:rFonts w:ascii="Arial" w:hAnsi="Arial" w:cs="Arial"/>
-          <w:lang w:val="pt-BR"/>
-        </w:rPr>
-      </w:pPr>
-      <w:bookmarkStart w:id="20" w:name="_RN01_–_Geração"/>
-      <w:bookmarkEnd w:id="20"/>
-      <w:r>
-        <w:rPr>
-          <w:rFonts w:ascii="Arial" w:hAnsi="Arial" w:cs="Arial"/>
-          <w:lang w:val="pt-BR"/>
-        </w:rPr>
-        <w:t>Não se aplicam.</w:t>
-      </w:r>
-    </w:p>
-    <w:p>
-      <w:pPr>
-        <w:pStyle w:val="Corpodetexto"/>
-        <w:rPr>
-          <w:rFonts w:ascii="Arial" w:hAnsi="Arial" w:cs="Arial"/>
-          <w:lang w:val="pt-BR"/>
-        </w:rPr>
-      </w:pPr>
-    </w:p>
-    <w:p>
-      <w:pPr>
-        <w:pStyle w:val="Corpodetexto"/>
-        <w:rPr>
-          <w:rFonts w:ascii="Arial" w:hAnsi="Arial" w:cs="Arial"/>
-          <w:lang w:val="pt-BR"/>
-        </w:rPr>
-      </w:pPr>
     </w:p>
     <w:sectPr>
-      <w:headerReference w:type="default" r:id="rId12"/>
-      <w:footerReference w:type="default" r:id="rId13"/>
+      <w:headerReference w:type="default" r:id="rId11"/>
+      <w:footerReference w:type="default" r:id="rId12"/>
       <w:endnotePr>
         <w:numFmt w:val="decimal"/>
       </w:endnotePr>
@@ -2457,7 +1561,7 @@
 </file>
 
 <file path=word/endnotes.xml><?xml version="1.0" encoding="utf-8"?>
-<w:endnotes xmlns:wpc="http://schemas.microsoft.com/office/word/2010/wordprocessingCanvas" xmlns:mc="http://schemas.openxmlformats.org/markup-compatibility/2006" xmlns:o="urn:schemas-microsoft-com:office:office" xmlns:r="http://schemas.openxmlformats.org/officeDocument/2006/relationships" xmlns:m="http://schemas.openxmlformats.org/officeDocument/2006/math" xmlns:v="urn:schemas-microsoft-com:vml" xmlns:wp14="http://schemas.microsoft.com/office/word/2010/wordprocessingDrawing" xmlns:wp="http://schemas.openxmlformats.org/drawingml/2006/wordprocessingDrawing" xmlns:w10="urn:schemas-microsoft-com:office:word" xmlns:w="http://schemas.openxmlformats.org/wordprocessingml/2006/main" xmlns:w14="http://schemas.microsoft.com/office/word/2010/wordml" xmlns:wpg="http://schemas.microsoft.com/office/word/2010/wordprocessingGroup" xmlns:wpi="http://schemas.microsoft.com/office/word/2010/wordprocessingInk" xmlns:wne="http://schemas.microsoft.com/office/word/2006/wordml" xmlns:wps="http://schemas.microsoft.com/office/word/2010/wordprocessingShape" mc:Ignorable="w14 wp14">
+<w:endnotes xmlns:wpc="http://schemas.microsoft.com/office/word/2010/wordprocessingCanvas" xmlns:mc="http://schemas.openxmlformats.org/markup-compatibility/2006" xmlns:o="urn:schemas-microsoft-com:office:office" xmlns:r="http://schemas.openxmlformats.org/officeDocument/2006/relationships" xmlns:m="http://schemas.openxmlformats.org/officeDocument/2006/math" xmlns:v="urn:schemas-microsoft-com:vml" xmlns:wp14="http://schemas.microsoft.com/office/word/2010/wordprocessingDrawing" xmlns:wp="http://schemas.openxmlformats.org/drawingml/2006/wordprocessingDrawing" xmlns:w10="urn:schemas-microsoft-com:office:word" xmlns:w="http://schemas.openxmlformats.org/wordprocessingml/2006/main" xmlns:w14="http://schemas.microsoft.com/office/word/2010/wordml" xmlns:w15="http://schemas.microsoft.com/office/word/2012/wordml" xmlns:wpg="http://schemas.microsoft.com/office/word/2010/wordprocessingGroup" xmlns:wpi="http://schemas.microsoft.com/office/word/2010/wordprocessingInk" xmlns:wne="http://schemas.microsoft.com/office/word/2006/wordml" xmlns:wps="http://schemas.microsoft.com/office/word/2010/wordprocessingShape" mc:Ignorable="w14 w15 wp14">
   <w:endnote w:type="separator" w:id="-1">
     <w:p>
       <w:r>
@@ -2476,7 +1580,7 @@
 </file>
 
 <file path=word/footer1.xml><?xml version="1.0" encoding="utf-8"?>
-<w:ftr xmlns:wpc="http://schemas.microsoft.com/office/word/2010/wordprocessingCanvas" xmlns:mc="http://schemas.openxmlformats.org/markup-compatibility/2006" xmlns:o="urn:schemas-microsoft-com:office:office" xmlns:r="http://schemas.openxmlformats.org/officeDocument/2006/relationships" xmlns:m="http://schemas.openxmlformats.org/officeDocument/2006/math" xmlns:v="urn:schemas-microsoft-com:vml" xmlns:wp14="http://schemas.microsoft.com/office/word/2010/wordprocessingDrawing" xmlns:wp="http://schemas.openxmlformats.org/drawingml/2006/wordprocessingDrawing" xmlns:w10="urn:schemas-microsoft-com:office:word" xmlns:w="http://schemas.openxmlformats.org/wordprocessingml/2006/main" xmlns:w14="http://schemas.microsoft.com/office/word/2010/wordml" xmlns:wpg="http://schemas.microsoft.com/office/word/2010/wordprocessingGroup" xmlns:wpi="http://schemas.microsoft.com/office/word/2010/wordprocessingInk" xmlns:wne="http://schemas.microsoft.com/office/word/2006/wordml" xmlns:wps="http://schemas.microsoft.com/office/word/2010/wordprocessingShape" mc:Ignorable="w14 wp14">
+<w:ftr xmlns:wpc="http://schemas.microsoft.com/office/word/2010/wordprocessingCanvas" xmlns:mc="http://schemas.openxmlformats.org/markup-compatibility/2006" xmlns:o="urn:schemas-microsoft-com:office:office" xmlns:r="http://schemas.openxmlformats.org/officeDocument/2006/relationships" xmlns:m="http://schemas.openxmlformats.org/officeDocument/2006/math" xmlns:v="urn:schemas-microsoft-com:vml" xmlns:wp14="http://schemas.microsoft.com/office/word/2010/wordprocessingDrawing" xmlns:wp="http://schemas.openxmlformats.org/drawingml/2006/wordprocessingDrawing" xmlns:w10="urn:schemas-microsoft-com:office:word" xmlns:w="http://schemas.openxmlformats.org/wordprocessingml/2006/main" xmlns:w14="http://schemas.microsoft.com/office/word/2010/wordml" xmlns:w15="http://schemas.microsoft.com/office/word/2012/wordml" xmlns:wpg="http://schemas.microsoft.com/office/word/2010/wordprocessingGroup" xmlns:wpi="http://schemas.microsoft.com/office/word/2010/wordprocessingInk" xmlns:wne="http://schemas.microsoft.com/office/word/2006/wordml" xmlns:wps="http://schemas.microsoft.com/office/word/2010/wordprocessingShape" mc:Ignorable="w14 w15 wp14">
   <w:tbl>
     <w:tblPr>
       <w:tblW w:w="0" w:type="auto"/>
@@ -2562,13 +1666,7 @@
             <w:rPr>
               <w:lang w:val="pt-BR"/>
             </w:rPr>
-            <w:t xml:space="preserve">Programa </w:t>
-          </w:r>
-          <w:r>
-            <w:rPr>
-              <w:lang w:val="pt-BR"/>
-            </w:rPr>
-            <w:t>Onibus Coletivo</w:t>
+            <w:t>Sistema SobControle</w:t>
           </w:r>
           <w:r>
             <w:rPr>
@@ -2586,7 +1684,7 @@
             <w:rPr>
               <w:lang w:val="pt-BR"/>
             </w:rPr>
-            <w:t>3</w:t>
+            <w:t>4</w:t>
           </w:r>
         </w:p>
       </w:tc>
@@ -2637,7 +1735,7 @@
               <w:noProof/>
               <w:lang w:val="pt-BR"/>
             </w:rPr>
-            <w:t>3</w:t>
+            <w:t>1</w:t>
           </w:r>
           <w:r>
             <w:rPr>
@@ -2659,7 +1757,7 @@
 </file>
 
 <file path=word/footnotes.xml><?xml version="1.0" encoding="utf-8"?>
-<w:footnotes xmlns:wpc="http://schemas.microsoft.com/office/word/2010/wordprocessingCanvas" xmlns:mc="http://schemas.openxmlformats.org/markup-compatibility/2006" xmlns:o="urn:schemas-microsoft-com:office:office" xmlns:r="http://schemas.openxmlformats.org/officeDocument/2006/relationships" xmlns:m="http://schemas.openxmlformats.org/officeDocument/2006/math" xmlns:v="urn:schemas-microsoft-com:vml" xmlns:wp14="http://schemas.microsoft.com/office/word/2010/wordprocessingDrawing" xmlns:wp="http://schemas.openxmlformats.org/drawingml/2006/wordprocessingDrawing" xmlns:w10="urn:schemas-microsoft-com:office:word" xmlns:w="http://schemas.openxmlformats.org/wordprocessingml/2006/main" xmlns:w14="http://schemas.microsoft.com/office/word/2010/wordml" xmlns:wpg="http://schemas.microsoft.com/office/word/2010/wordprocessingGroup" xmlns:wpi="http://schemas.microsoft.com/office/word/2010/wordprocessingInk" xmlns:wne="http://schemas.microsoft.com/office/word/2006/wordml" xmlns:wps="http://schemas.microsoft.com/office/word/2010/wordprocessingShape" mc:Ignorable="w14 wp14">
+<w:footnotes xmlns:wpc="http://schemas.microsoft.com/office/word/2010/wordprocessingCanvas" xmlns:mc="http://schemas.openxmlformats.org/markup-compatibility/2006" xmlns:o="urn:schemas-microsoft-com:office:office" xmlns:r="http://schemas.openxmlformats.org/officeDocument/2006/relationships" xmlns:m="http://schemas.openxmlformats.org/officeDocument/2006/math" xmlns:v="urn:schemas-microsoft-com:vml" xmlns:wp14="http://schemas.microsoft.com/office/word/2010/wordprocessingDrawing" xmlns:wp="http://schemas.openxmlformats.org/drawingml/2006/wordprocessingDrawing" xmlns:w10="urn:schemas-microsoft-com:office:word" xmlns:w="http://schemas.openxmlformats.org/wordprocessingml/2006/main" xmlns:w14="http://schemas.microsoft.com/office/word/2010/wordml" xmlns:w15="http://schemas.microsoft.com/office/word/2012/wordml" xmlns:wpg="http://schemas.microsoft.com/office/word/2010/wordprocessingGroup" xmlns:wpi="http://schemas.microsoft.com/office/word/2010/wordprocessingInk" xmlns:wne="http://schemas.microsoft.com/office/word/2006/wordml" xmlns:wps="http://schemas.microsoft.com/office/word/2010/wordprocessingShape" mc:Ignorable="w14 w15 wp14">
   <w:footnote w:type="separator" w:id="-1">
     <w:p>
       <w:r>
@@ -2678,7 +1776,7 @@
 </file>
 
 <file path=word/header1.xml><?xml version="1.0" encoding="utf-8"?>
-<w:hdr xmlns:wpc="http://schemas.microsoft.com/office/word/2010/wordprocessingCanvas" xmlns:mc="http://schemas.openxmlformats.org/markup-compatibility/2006" xmlns:o="urn:schemas-microsoft-com:office:office" xmlns:r="http://schemas.openxmlformats.org/officeDocument/2006/relationships" xmlns:m="http://schemas.openxmlformats.org/officeDocument/2006/math" xmlns:v="urn:schemas-microsoft-com:vml" xmlns:wp14="http://schemas.microsoft.com/office/word/2010/wordprocessingDrawing" xmlns:wp="http://schemas.openxmlformats.org/drawingml/2006/wordprocessingDrawing" xmlns:w10="urn:schemas-microsoft-com:office:word" xmlns:w="http://schemas.openxmlformats.org/wordprocessingml/2006/main" xmlns:w14="http://schemas.microsoft.com/office/word/2010/wordml" xmlns:wpg="http://schemas.microsoft.com/office/word/2010/wordprocessingGroup" xmlns:wpi="http://schemas.microsoft.com/office/word/2010/wordprocessingInk" xmlns:wne="http://schemas.microsoft.com/office/word/2006/wordml" xmlns:wps="http://schemas.microsoft.com/office/word/2010/wordprocessingShape" mc:Ignorable="w14 wp14">
+<w:hdr xmlns:wpc="http://schemas.microsoft.com/office/word/2010/wordprocessingCanvas" xmlns:mc="http://schemas.openxmlformats.org/markup-compatibility/2006" xmlns:o="urn:schemas-microsoft-com:office:office" xmlns:r="http://schemas.openxmlformats.org/officeDocument/2006/relationships" xmlns:m="http://schemas.openxmlformats.org/officeDocument/2006/math" xmlns:v="urn:schemas-microsoft-com:vml" xmlns:wp14="http://schemas.microsoft.com/office/word/2010/wordprocessingDrawing" xmlns:wp="http://schemas.openxmlformats.org/drawingml/2006/wordprocessingDrawing" xmlns:w10="urn:schemas-microsoft-com:office:word" xmlns:w="http://schemas.openxmlformats.org/wordprocessingml/2006/main" xmlns:w14="http://schemas.microsoft.com/office/word/2010/wordml" xmlns:w15="http://schemas.microsoft.com/office/word/2012/wordml" xmlns:wpg="http://schemas.microsoft.com/office/word/2010/wordprocessingGroup" xmlns:wpi="http://schemas.microsoft.com/office/word/2010/wordprocessingInk" xmlns:wne="http://schemas.microsoft.com/office/word/2006/wordml" xmlns:wps="http://schemas.microsoft.com/office/word/2010/wordprocessingShape" mc:Ignorable="w14 w15 wp14">
   <w:tbl>
     <w:tblPr>
       <w:tblW w:w="0" w:type="auto"/>
@@ -2790,7 +1888,7 @@
             <w:fldChar w:fldCharType="end"/>
           </w:r>
           <w:r>
-            <w:t>0</w:t>
+            <w:t>1</w:t>
           </w:r>
         </w:p>
       </w:tc>
@@ -2847,7 +1945,13 @@
             <w:t xml:space="preserve"> </w:t>
           </w:r>
           <w:r>
-            <w:t>04/09/2014</w:t>
+            <w:t>0</w:t>
+          </w:r>
+          <w:r>
+            <w:t>8</w:t>
+          </w:r>
+          <w:r>
+            <w:t>/09/2014</w:t>
           </w:r>
         </w:p>
       </w:tc>
@@ -2862,7 +1966,7 @@
 </file>
 
 <file path=word/numbering.xml><?xml version="1.0" encoding="utf-8"?>
-<w:numbering xmlns:wpc="http://schemas.microsoft.com/office/word/2010/wordprocessingCanvas" xmlns:mc="http://schemas.openxmlformats.org/markup-compatibility/2006" xmlns:o="urn:schemas-microsoft-com:office:office" xmlns:r="http://schemas.openxmlformats.org/officeDocument/2006/relationships" xmlns:m="http://schemas.openxmlformats.org/officeDocument/2006/math" xmlns:v="urn:schemas-microsoft-com:vml" xmlns:wp14="http://schemas.microsoft.com/office/word/2010/wordprocessingDrawing" xmlns:wp="http://schemas.openxmlformats.org/drawingml/2006/wordprocessingDrawing" xmlns:w10="urn:schemas-microsoft-com:office:word" xmlns:w="http://schemas.openxmlformats.org/wordprocessingml/2006/main" xmlns:w14="http://schemas.microsoft.com/office/word/2010/wordml" xmlns:wpg="http://schemas.microsoft.com/office/word/2010/wordprocessingGroup" xmlns:wpi="http://schemas.microsoft.com/office/word/2010/wordprocessingInk" xmlns:wne="http://schemas.microsoft.com/office/word/2006/wordml" xmlns:wps="http://schemas.microsoft.com/office/word/2010/wordprocessingShape" mc:Ignorable="w14 wp14">
+<w:numbering xmlns:wpc="http://schemas.microsoft.com/office/word/2010/wordprocessingCanvas" xmlns:mc="http://schemas.openxmlformats.org/markup-compatibility/2006" xmlns:o="urn:schemas-microsoft-com:office:office" xmlns:r="http://schemas.openxmlformats.org/officeDocument/2006/relationships" xmlns:m="http://schemas.openxmlformats.org/officeDocument/2006/math" xmlns:v="urn:schemas-microsoft-com:vml" xmlns:wp14="http://schemas.microsoft.com/office/word/2010/wordprocessingDrawing" xmlns:wp="http://schemas.openxmlformats.org/drawingml/2006/wordprocessingDrawing" xmlns:w10="urn:schemas-microsoft-com:office:word" xmlns:w="http://schemas.openxmlformats.org/wordprocessingml/2006/main" xmlns:w14="http://schemas.microsoft.com/office/word/2010/wordml" xmlns:w15="http://schemas.microsoft.com/office/word/2012/wordml" xmlns:wpg="http://schemas.microsoft.com/office/word/2010/wordprocessingGroup" xmlns:wpi="http://schemas.microsoft.com/office/word/2010/wordprocessingInk" xmlns:wne="http://schemas.microsoft.com/office/word/2006/wordml" xmlns:wps="http://schemas.microsoft.com/office/word/2010/wordprocessingShape" mc:Ignorable="w14 w15 wp14">
   <w:abstractNum w:abstractNumId="0">
     <w:nsid w:val="FFFFFFFB"/>
     <w:multiLevelType w:val="multilevel"/>
@@ -3263,7 +2367,7 @@
 </file>
 
 <file path=word/styles.xml><?xml version="1.0" encoding="utf-8"?>
-<w:styles xmlns:mc="http://schemas.openxmlformats.org/markup-compatibility/2006" xmlns:r="http://schemas.openxmlformats.org/officeDocument/2006/relationships" xmlns:w="http://schemas.openxmlformats.org/wordprocessingml/2006/main" xmlns:w14="http://schemas.microsoft.com/office/word/2010/wordml" mc:Ignorable="w14">
+<w:styles xmlns:mc="http://schemas.openxmlformats.org/markup-compatibility/2006" xmlns:r="http://schemas.openxmlformats.org/officeDocument/2006/relationships" xmlns:w="http://schemas.openxmlformats.org/wordprocessingml/2006/main" xmlns:w14="http://schemas.microsoft.com/office/word/2010/wordml" xmlns:w15="http://schemas.microsoft.com/office/word/2012/wordml" mc:Ignorable="w14 w15">
   <w:docDefaults>
     <w:rPrDefault>
       <w:rPr>
@@ -3273,7 +2377,7 @@
     </w:rPrDefault>
     <w:pPrDefault/>
   </w:docDefaults>
-  <w:latentStyles w:defLockedState="0" w:defUIPriority="0" w:defSemiHidden="0" w:defUnhideWhenUsed="0" w:defQFormat="0" w:count="267">
+  <w:latentStyles w:defLockedState="0" w:defUIPriority="0" w:defSemiHidden="0" w:defUnhideWhenUsed="0" w:defQFormat="0" w:count="371">
     <w:lsdException w:name="Normal" w:qFormat="1"/>
     <w:lsdException w:name="heading 1" w:qFormat="1"/>
     <w:lsdException w:name="heading 2" w:qFormat="1"/>
@@ -3281,17 +2385,148 @@
     <w:lsdException w:name="heading 4" w:qFormat="1"/>
     <w:lsdException w:name="heading 5" w:qFormat="1"/>
     <w:lsdException w:name="heading 6" w:qFormat="1"/>
-    <w:lsdException w:name="heading 7" w:qFormat="1"/>
-    <w:lsdException w:name="heading 8" w:qFormat="1"/>
-    <w:lsdException w:name="heading 9" w:qFormat="1"/>
-    <w:lsdException w:name="toc 1" w:uiPriority="39"/>
-    <w:lsdException w:name="toc 2" w:uiPriority="39"/>
-    <w:lsdException w:name="toc 3" w:uiPriority="39"/>
+    <w:lsdException w:name="heading 7" w:semiHidden="1" w:unhideWhenUsed="1" w:qFormat="1"/>
+    <w:lsdException w:name="heading 8" w:semiHidden="1" w:unhideWhenUsed="1" w:qFormat="1"/>
+    <w:lsdException w:name="heading 9" w:semiHidden="1" w:unhideWhenUsed="1" w:qFormat="1"/>
+    <w:lsdException w:name="index 1" w:semiHidden="1" w:unhideWhenUsed="1"/>
+    <w:lsdException w:name="index 2" w:semiHidden="1" w:unhideWhenUsed="1"/>
+    <w:lsdException w:name="index 3" w:semiHidden="1" w:unhideWhenUsed="1"/>
+    <w:lsdException w:name="index 4" w:semiHidden="1" w:unhideWhenUsed="1"/>
+    <w:lsdException w:name="index 5" w:semiHidden="1" w:unhideWhenUsed="1"/>
+    <w:lsdException w:name="index 6" w:semiHidden="1" w:unhideWhenUsed="1"/>
+    <w:lsdException w:name="index 7" w:semiHidden="1" w:unhideWhenUsed="1"/>
+    <w:lsdException w:name="index 8" w:semiHidden="1" w:unhideWhenUsed="1"/>
+    <w:lsdException w:name="index 9" w:semiHidden="1" w:unhideWhenUsed="1"/>
+    <w:lsdException w:name="toc 1" w:semiHidden="1" w:uiPriority="39" w:unhideWhenUsed="1"/>
+    <w:lsdException w:name="toc 2" w:semiHidden="1" w:uiPriority="39" w:unhideWhenUsed="1"/>
+    <w:lsdException w:name="toc 3" w:semiHidden="1" w:uiPriority="39" w:unhideWhenUsed="1"/>
+    <w:lsdException w:name="toc 4" w:semiHidden="1" w:unhideWhenUsed="1"/>
+    <w:lsdException w:name="toc 5" w:semiHidden="1" w:unhideWhenUsed="1"/>
+    <w:lsdException w:name="toc 6" w:semiHidden="1" w:unhideWhenUsed="1"/>
+    <w:lsdException w:name="toc 7" w:semiHidden="1" w:unhideWhenUsed="1"/>
+    <w:lsdException w:name="toc 8" w:semiHidden="1" w:unhideWhenUsed="1"/>
+    <w:lsdException w:name="toc 9" w:semiHidden="1" w:unhideWhenUsed="1"/>
+    <w:lsdException w:name="Normal Indent" w:semiHidden="1" w:unhideWhenUsed="1"/>
+    <w:lsdException w:name="footnote text" w:semiHidden="1" w:unhideWhenUsed="1"/>
+    <w:lsdException w:name="annotation text" w:semiHidden="1" w:unhideWhenUsed="1"/>
+    <w:lsdException w:name="header" w:semiHidden="1" w:unhideWhenUsed="1"/>
+    <w:lsdException w:name="footer" w:semiHidden="1" w:unhideWhenUsed="1"/>
+    <w:lsdException w:name="index heading" w:semiHidden="1" w:unhideWhenUsed="1"/>
     <w:lsdException w:name="caption" w:semiHidden="1" w:unhideWhenUsed="1" w:qFormat="1"/>
+    <w:lsdException w:name="table of figures" w:semiHidden="1" w:unhideWhenUsed="1"/>
+    <w:lsdException w:name="envelope address" w:semiHidden="1" w:unhideWhenUsed="1"/>
+    <w:lsdException w:name="envelope return" w:semiHidden="1" w:unhideWhenUsed="1"/>
+    <w:lsdException w:name="footnote reference" w:semiHidden="1" w:unhideWhenUsed="1"/>
+    <w:lsdException w:name="annotation reference" w:semiHidden="1" w:unhideWhenUsed="1"/>
+    <w:lsdException w:name="line number" w:semiHidden="1" w:unhideWhenUsed="1"/>
+    <w:lsdException w:name="page number" w:semiHidden="1" w:unhideWhenUsed="1"/>
+    <w:lsdException w:name="endnote reference" w:semiHidden="1" w:unhideWhenUsed="1"/>
+    <w:lsdException w:name="endnote text" w:semiHidden="1" w:unhideWhenUsed="1"/>
+    <w:lsdException w:name="table of authorities" w:semiHidden="1" w:unhideWhenUsed="1"/>
+    <w:lsdException w:name="macro" w:semiHidden="1" w:unhideWhenUsed="1"/>
+    <w:lsdException w:name="toa heading" w:semiHidden="1" w:unhideWhenUsed="1"/>
+    <w:lsdException w:name="List" w:semiHidden="1" w:unhideWhenUsed="1"/>
+    <w:lsdException w:name="List Bullet" w:semiHidden="1" w:unhideWhenUsed="1"/>
+    <w:lsdException w:name="List 2" w:semiHidden="1" w:unhideWhenUsed="1"/>
+    <w:lsdException w:name="List 3" w:semiHidden="1" w:unhideWhenUsed="1"/>
+    <w:lsdException w:name="List Bullet 2" w:semiHidden="1" w:unhideWhenUsed="1"/>
+    <w:lsdException w:name="List Bullet 3" w:semiHidden="1" w:unhideWhenUsed="1"/>
+    <w:lsdException w:name="List Bullet 4" w:semiHidden="1" w:unhideWhenUsed="1"/>
+    <w:lsdException w:name="List Bullet 5" w:semiHidden="1" w:unhideWhenUsed="1"/>
+    <w:lsdException w:name="List Number 2" w:semiHidden="1" w:unhideWhenUsed="1"/>
+    <w:lsdException w:name="List Number 3" w:semiHidden="1" w:unhideWhenUsed="1"/>
+    <w:lsdException w:name="List Number 4" w:semiHidden="1" w:unhideWhenUsed="1"/>
+    <w:lsdException w:name="List Number 5" w:semiHidden="1" w:unhideWhenUsed="1"/>
     <w:lsdException w:name="Title" w:qFormat="1"/>
+    <w:lsdException w:name="Closing" w:semiHidden="1" w:unhideWhenUsed="1"/>
+    <w:lsdException w:name="Signature" w:semiHidden="1" w:unhideWhenUsed="1"/>
+    <w:lsdException w:name="Default Paragraph Font" w:semiHidden="1" w:unhideWhenUsed="1"/>
+    <w:lsdException w:name="Body Text" w:semiHidden="1" w:unhideWhenUsed="1"/>
+    <w:lsdException w:name="Body Text Indent" w:semiHidden="1" w:unhideWhenUsed="1"/>
+    <w:lsdException w:name="List Continue" w:semiHidden="1" w:unhideWhenUsed="1"/>
+    <w:lsdException w:name="List Continue 2" w:semiHidden="1" w:unhideWhenUsed="1"/>
+    <w:lsdException w:name="List Continue 3" w:semiHidden="1" w:unhideWhenUsed="1"/>
+    <w:lsdException w:name="List Continue 4" w:semiHidden="1" w:unhideWhenUsed="1"/>
+    <w:lsdException w:name="List Continue 5" w:semiHidden="1" w:unhideWhenUsed="1"/>
+    <w:lsdException w:name="Message Header" w:semiHidden="1" w:unhideWhenUsed="1"/>
     <w:lsdException w:name="Subtitle" w:qFormat="1"/>
+    <w:lsdException w:name="Body Text First Indent 2" w:semiHidden="1" w:unhideWhenUsed="1"/>
+    <w:lsdException w:name="Note Heading" w:semiHidden="1" w:unhideWhenUsed="1"/>
+    <w:lsdException w:name="Body Text 2" w:semiHidden="1" w:unhideWhenUsed="1"/>
+    <w:lsdException w:name="Body Text 3" w:semiHidden="1" w:unhideWhenUsed="1"/>
+    <w:lsdException w:name="Body Text Indent 2" w:semiHidden="1" w:unhideWhenUsed="1"/>
+    <w:lsdException w:name="Body Text Indent 3" w:semiHidden="1" w:unhideWhenUsed="1"/>
+    <w:lsdException w:name="Block Text" w:semiHidden="1" w:unhideWhenUsed="1"/>
+    <w:lsdException w:name="Hyperlink" w:semiHidden="1" w:unhideWhenUsed="1"/>
+    <w:lsdException w:name="FollowedHyperlink" w:semiHidden="1" w:unhideWhenUsed="1"/>
     <w:lsdException w:name="Strong" w:qFormat="1"/>
     <w:lsdException w:name="Emphasis" w:qFormat="1"/>
+    <w:lsdException w:name="Document Map" w:semiHidden="1" w:unhideWhenUsed="1"/>
+    <w:lsdException w:name="Plain Text" w:semiHidden="1" w:unhideWhenUsed="1"/>
+    <w:lsdException w:name="E-mail Signature" w:semiHidden="1" w:unhideWhenUsed="1"/>
+    <w:lsdException w:name="HTML Top of Form" w:semiHidden="1" w:unhideWhenUsed="1"/>
+    <w:lsdException w:name="HTML Bottom of Form" w:semiHidden="1" w:unhideWhenUsed="1"/>
+    <w:lsdException w:name="Normal (Web)" w:semiHidden="1" w:unhideWhenUsed="1"/>
+    <w:lsdException w:name="HTML Acronym" w:semiHidden="1" w:unhideWhenUsed="1"/>
+    <w:lsdException w:name="HTML Address" w:semiHidden="1" w:unhideWhenUsed="1"/>
+    <w:lsdException w:name="HTML Cite" w:semiHidden="1" w:unhideWhenUsed="1"/>
+    <w:lsdException w:name="HTML Code" w:semiHidden="1" w:unhideWhenUsed="1"/>
+    <w:lsdException w:name="HTML Definition" w:semiHidden="1" w:unhideWhenUsed="1"/>
+    <w:lsdException w:name="HTML Keyboard" w:semiHidden="1" w:unhideWhenUsed="1"/>
+    <w:lsdException w:name="HTML Preformatted" w:semiHidden="1" w:unhideWhenUsed="1"/>
+    <w:lsdException w:name="HTML Sample" w:semiHidden="1" w:unhideWhenUsed="1"/>
+    <w:lsdException w:name="HTML Typewriter" w:semiHidden="1" w:unhideWhenUsed="1"/>
+    <w:lsdException w:name="HTML Variable" w:semiHidden="1" w:unhideWhenUsed="1"/>
+    <w:lsdException w:name="Normal Table" w:semiHidden="1" w:unhideWhenUsed="1"/>
+    <w:lsdException w:name="annotation subject" w:semiHidden="1" w:unhideWhenUsed="1"/>
+    <w:lsdException w:name="No List" w:semiHidden="1" w:unhideWhenUsed="1"/>
+    <w:lsdException w:name="Outline List 1" w:semiHidden="1" w:unhideWhenUsed="1"/>
+    <w:lsdException w:name="Outline List 2" w:semiHidden="1" w:unhideWhenUsed="1"/>
+    <w:lsdException w:name="Outline List 3" w:semiHidden="1" w:unhideWhenUsed="1"/>
+    <w:lsdException w:name="Table Simple 1" w:semiHidden="1" w:unhideWhenUsed="1"/>
+    <w:lsdException w:name="Table Simple 2" w:semiHidden="1" w:unhideWhenUsed="1"/>
+    <w:lsdException w:name="Table Simple 3" w:semiHidden="1" w:unhideWhenUsed="1"/>
+    <w:lsdException w:name="Table Classic 1" w:semiHidden="1" w:unhideWhenUsed="1"/>
+    <w:lsdException w:name="Table Classic 2" w:semiHidden="1" w:unhideWhenUsed="1"/>
+    <w:lsdException w:name="Table Classic 3" w:semiHidden="1" w:unhideWhenUsed="1"/>
+    <w:lsdException w:name="Table Classic 4" w:semiHidden="1" w:unhideWhenUsed="1"/>
+    <w:lsdException w:name="Table Colorful 1" w:semiHidden="1" w:unhideWhenUsed="1"/>
+    <w:lsdException w:name="Table Colorful 2" w:semiHidden="1" w:unhideWhenUsed="1"/>
+    <w:lsdException w:name="Table Colorful 3" w:semiHidden="1" w:unhideWhenUsed="1"/>
+    <w:lsdException w:name="Table Columns 1" w:semiHidden="1" w:unhideWhenUsed="1"/>
+    <w:lsdException w:name="Table Columns 2" w:semiHidden="1" w:unhideWhenUsed="1"/>
+    <w:lsdException w:name="Table Columns 3" w:semiHidden="1" w:unhideWhenUsed="1"/>
+    <w:lsdException w:name="Table Columns 4" w:semiHidden="1" w:unhideWhenUsed="1"/>
+    <w:lsdException w:name="Table Columns 5" w:semiHidden="1" w:unhideWhenUsed="1"/>
+    <w:lsdException w:name="Table Grid 1" w:semiHidden="1" w:unhideWhenUsed="1"/>
+    <w:lsdException w:name="Table Grid 2" w:semiHidden="1" w:unhideWhenUsed="1"/>
+    <w:lsdException w:name="Table Grid 3" w:semiHidden="1" w:unhideWhenUsed="1"/>
+    <w:lsdException w:name="Table Grid 4" w:semiHidden="1" w:unhideWhenUsed="1"/>
+    <w:lsdException w:name="Table Grid 5" w:semiHidden="1" w:unhideWhenUsed="1"/>
+    <w:lsdException w:name="Table Grid 6" w:semiHidden="1" w:unhideWhenUsed="1"/>
+    <w:lsdException w:name="Table Grid 7" w:semiHidden="1" w:unhideWhenUsed="1"/>
+    <w:lsdException w:name="Table Grid 8" w:semiHidden="1" w:unhideWhenUsed="1"/>
+    <w:lsdException w:name="Table List 1" w:semiHidden="1" w:unhideWhenUsed="1"/>
+    <w:lsdException w:name="Table List 2" w:semiHidden="1" w:unhideWhenUsed="1"/>
+    <w:lsdException w:name="Table List 3" w:semiHidden="1" w:unhideWhenUsed="1"/>
+    <w:lsdException w:name="Table List 4" w:semiHidden="1" w:unhideWhenUsed="1"/>
+    <w:lsdException w:name="Table List 5" w:semiHidden="1" w:unhideWhenUsed="1"/>
+    <w:lsdException w:name="Table List 6" w:semiHidden="1" w:unhideWhenUsed="1"/>
+    <w:lsdException w:name="Table List 7" w:semiHidden="1" w:unhideWhenUsed="1"/>
+    <w:lsdException w:name="Table List 8" w:semiHidden="1" w:unhideWhenUsed="1"/>
+    <w:lsdException w:name="Table 3D effects 1" w:semiHidden="1" w:unhideWhenUsed="1"/>
+    <w:lsdException w:name="Table 3D effects 2" w:semiHidden="1" w:unhideWhenUsed="1"/>
+    <w:lsdException w:name="Table 3D effects 3" w:semiHidden="1" w:unhideWhenUsed="1"/>
+    <w:lsdException w:name="Table Contemporary" w:semiHidden="1" w:unhideWhenUsed="1"/>
+    <w:lsdException w:name="Table Elegant" w:semiHidden="1" w:unhideWhenUsed="1"/>
+    <w:lsdException w:name="Table Professional" w:semiHidden="1" w:unhideWhenUsed="1"/>
+    <w:lsdException w:name="Table Subtle 1" w:semiHidden="1" w:unhideWhenUsed="1"/>
+    <w:lsdException w:name="Table Subtle 2" w:semiHidden="1" w:unhideWhenUsed="1"/>
+    <w:lsdException w:name="Table Web 1" w:semiHidden="1" w:unhideWhenUsed="1"/>
+    <w:lsdException w:name="Table Web 2" w:semiHidden="1" w:unhideWhenUsed="1"/>
+    <w:lsdException w:name="Table Web 3" w:semiHidden="1" w:unhideWhenUsed="1"/>
+    <w:lsdException w:name="Balloon Text" w:semiHidden="1" w:unhideWhenUsed="1"/>
+    <w:lsdException w:name="Table Theme" w:semiHidden="1" w:unhideWhenUsed="1"/>
     <w:lsdException w:name="Placeholder Text" w:semiHidden="1" w:uiPriority="99"/>
     <w:lsdException w:name="No Spacing" w:uiPriority="1" w:qFormat="1"/>
     <w:lsdException w:name="Light Shading" w:uiPriority="60"/>
@@ -3403,6 +2638,110 @@
     <w:lsdException w:name="Book Title" w:uiPriority="33" w:qFormat="1"/>
     <w:lsdException w:name="Bibliography" w:semiHidden="1" w:uiPriority="37" w:unhideWhenUsed="1"/>
     <w:lsdException w:name="TOC Heading" w:semiHidden="1" w:uiPriority="39" w:unhideWhenUsed="1" w:qFormat="1"/>
+    <w:lsdException w:name="Plain Table 1" w:uiPriority="41"/>
+    <w:lsdException w:name="Plain Table 2" w:uiPriority="42"/>
+    <w:lsdException w:name="Plain Table 3" w:uiPriority="43"/>
+    <w:lsdException w:name="Plain Table 4" w:uiPriority="44"/>
+    <w:lsdException w:name="Plain Table 5" w:uiPriority="45"/>
+    <w:lsdException w:name="Grid Table Light" w:uiPriority="40"/>
+    <w:lsdException w:name="Grid Table 1 Light" w:uiPriority="46"/>
+    <w:lsdException w:name="Grid Table 2" w:uiPriority="47"/>
+    <w:lsdException w:name="Grid Table 3" w:uiPriority="48"/>
+    <w:lsdException w:name="Grid Table 4" w:uiPriority="49"/>
+    <w:lsdException w:name="Grid Table 5 Dark" w:uiPriority="50"/>
+    <w:lsdException w:name="Grid Table 6 Colorful" w:uiPriority="51"/>
+    <w:lsdException w:name="Grid Table 7 Colorful" w:uiPriority="52"/>
+    <w:lsdException w:name="Grid Table 1 Light Accent 1" w:uiPriority="46"/>
+    <w:lsdException w:name="Grid Table 2 Accent 1" w:uiPriority="47"/>
+    <w:lsdException w:name="Grid Table 3 Accent 1" w:uiPriority="48"/>
+    <w:lsdException w:name="Grid Table 4 Accent 1" w:uiPriority="49"/>
+    <w:lsdException w:name="Grid Table 5 Dark Accent 1" w:uiPriority="50"/>
+    <w:lsdException w:name="Grid Table 6 Colorful Accent 1" w:uiPriority="51"/>
+    <w:lsdException w:name="Grid Table 7 Colorful Accent 1" w:uiPriority="52"/>
+    <w:lsdException w:name="Grid Table 1 Light Accent 2" w:uiPriority="46"/>
+    <w:lsdException w:name="Grid Table 2 Accent 2" w:uiPriority="47"/>
+    <w:lsdException w:name="Grid Table 3 Accent 2" w:uiPriority="48"/>
+    <w:lsdException w:name="Grid Table 4 Accent 2" w:uiPriority="49"/>
+    <w:lsdException w:name="Grid Table 5 Dark Accent 2" w:uiPriority="50"/>
+    <w:lsdException w:name="Grid Table 6 Colorful Accent 2" w:uiPriority="51"/>
+    <w:lsdException w:name="Grid Table 7 Colorful Accent 2" w:uiPriority="52"/>
+    <w:lsdException w:name="Grid Table 1 Light Accent 3" w:uiPriority="46"/>
+    <w:lsdException w:name="Grid Table 2 Accent 3" w:uiPriority="47"/>
+    <w:lsdException w:name="Grid Table 3 Accent 3" w:uiPriority="48"/>
+    <w:lsdException w:name="Grid Table 4 Accent 3" w:uiPriority="49"/>
+    <w:lsdException w:name="Grid Table 5 Dark Accent 3" w:uiPriority="50"/>
+    <w:lsdException w:name="Grid Table 6 Colorful Accent 3" w:uiPriority="51"/>
+    <w:lsdException w:name="Grid Table 7 Colorful Accent 3" w:uiPriority="52"/>
+    <w:lsdException w:name="Grid Table 1 Light Accent 4" w:uiPriority="46"/>
+    <w:lsdException w:name="Grid Table 2 Accent 4" w:uiPriority="47"/>
+    <w:lsdException w:name="Grid Table 3 Accent 4" w:uiPriority="48"/>
+    <w:lsdException w:name="Grid Table 4 Accent 4" w:uiPriority="49"/>
+    <w:lsdException w:name="Grid Table 5 Dark Accent 4" w:uiPriority="50"/>
+    <w:lsdException w:name="Grid Table 6 Colorful Accent 4" w:uiPriority="51"/>
+    <w:lsdException w:name="Grid Table 7 Colorful Accent 4" w:uiPriority="52"/>
+    <w:lsdException w:name="Grid Table 1 Light Accent 5" w:uiPriority="46"/>
+    <w:lsdException w:name="Grid Table 2 Accent 5" w:uiPriority="47"/>
+    <w:lsdException w:name="Grid Table 3 Accent 5" w:uiPriority="48"/>
+    <w:lsdException w:name="Grid Table 4 Accent 5" w:uiPriority="49"/>
+    <w:lsdException w:name="Grid Table 5 Dark Accent 5" w:uiPriority="50"/>
+    <w:lsdException w:name="Grid Table 6 Colorful Accent 5" w:uiPriority="51"/>
+    <w:lsdException w:name="Grid Table 7 Colorful Accent 5" w:uiPriority="52"/>
+    <w:lsdException w:name="Grid Table 1 Light Accent 6" w:uiPriority="46"/>
+    <w:lsdException w:name="Grid Table 2 Accent 6" w:uiPriority="47"/>
+    <w:lsdException w:name="Grid Table 3 Accent 6" w:uiPriority="48"/>
+    <w:lsdException w:name="Grid Table 4 Accent 6" w:uiPriority="49"/>
+    <w:lsdException w:name="Grid Table 5 Dark Accent 6" w:uiPriority="50"/>
+    <w:lsdException w:name="Grid Table 6 Colorful Accent 6" w:uiPriority="51"/>
+    <w:lsdException w:name="Grid Table 7 Colorful Accent 6" w:uiPriority="52"/>
+    <w:lsdException w:name="List Table 1 Light" w:uiPriority="46"/>
+    <w:lsdException w:name="List Table 2" w:uiPriority="47"/>
+    <w:lsdException w:name="List Table 3" w:uiPriority="48"/>
+    <w:lsdException w:name="List Table 4" w:uiPriority="49"/>
+    <w:lsdException w:name="List Table 5 Dark" w:uiPriority="50"/>
+    <w:lsdException w:name="List Table 6 Colorful" w:uiPriority="51"/>
+    <w:lsdException w:name="List Table 7 Colorful" w:uiPriority="52"/>
+    <w:lsdException w:name="List Table 1 Light Accent 1" w:uiPriority="46"/>
+    <w:lsdException w:name="List Table 2 Accent 1" w:uiPriority="47"/>
+    <w:lsdException w:name="List Table 3 Accent 1" w:uiPriority="48"/>
+    <w:lsdException w:name="List Table 4 Accent 1" w:uiPriority="49"/>
+    <w:lsdException w:name="List Table 5 Dark Accent 1" w:uiPriority="50"/>
+    <w:lsdException w:name="List Table 6 Colorful Accent 1" w:uiPriority="51"/>
+    <w:lsdException w:name="List Table 7 Colorful Accent 1" w:uiPriority="52"/>
+    <w:lsdException w:name="List Table 1 Light Accent 2" w:uiPriority="46"/>
+    <w:lsdException w:name="List Table 2 Accent 2" w:uiPriority="47"/>
+    <w:lsdException w:name="List Table 3 Accent 2" w:uiPriority="48"/>
+    <w:lsdException w:name="List Table 4 Accent 2" w:uiPriority="49"/>
+    <w:lsdException w:name="List Table 5 Dark Accent 2" w:uiPriority="50"/>
+    <w:lsdException w:name="List Table 6 Colorful Accent 2" w:uiPriority="51"/>
+    <w:lsdException w:name="List Table 7 Colorful Accent 2" w:uiPriority="52"/>
+    <w:lsdException w:name="List Table 1 Light Accent 3" w:uiPriority="46"/>
+    <w:lsdException w:name="List Table 2 Accent 3" w:uiPriority="47"/>
+    <w:lsdException w:name="List Table 3 Accent 3" w:uiPriority="48"/>
+    <w:lsdException w:name="List Table 4 Accent 3" w:uiPriority="49"/>
+    <w:lsdException w:name="List Table 5 Dark Accent 3" w:uiPriority="50"/>
+    <w:lsdException w:name="List Table 6 Colorful Accent 3" w:uiPriority="51"/>
+    <w:lsdException w:name="List Table 7 Colorful Accent 3" w:uiPriority="52"/>
+    <w:lsdException w:name="List Table 1 Light Accent 4" w:uiPriority="46"/>
+    <w:lsdException w:name="List Table 2 Accent 4" w:uiPriority="47"/>
+    <w:lsdException w:name="List Table 3 Accent 4" w:uiPriority="48"/>
+    <w:lsdException w:name="List Table 4 Accent 4" w:uiPriority="49"/>
+    <w:lsdException w:name="List Table 5 Dark Accent 4" w:uiPriority="50"/>
+    <w:lsdException w:name="List Table 6 Colorful Accent 4" w:uiPriority="51"/>
+    <w:lsdException w:name="List Table 7 Colorful Accent 4" w:uiPriority="52"/>
+    <w:lsdException w:name="List Table 1 Light Accent 5" w:uiPriority="46"/>
+    <w:lsdException w:name="List Table 2 Accent 5" w:uiPriority="47"/>
+    <w:lsdException w:name="List Table 3 Accent 5" w:uiPriority="48"/>
+    <w:lsdException w:name="List Table 4 Accent 5" w:uiPriority="49"/>
+    <w:lsdException w:name="List Table 5 Dark Accent 5" w:uiPriority="50"/>
+    <w:lsdException w:name="List Table 6 Colorful Accent 5" w:uiPriority="51"/>
+    <w:lsdException w:name="List Table 7 Colorful Accent 5" w:uiPriority="52"/>
+    <w:lsdException w:name="List Table 1 Light Accent 6" w:uiPriority="46"/>
+    <w:lsdException w:name="List Table 2 Accent 6" w:uiPriority="47"/>
+    <w:lsdException w:name="List Table 3 Accent 6" w:uiPriority="48"/>
+    <w:lsdException w:name="List Table 4 Accent 6" w:uiPriority="49"/>
+    <w:lsdException w:name="List Table 5 Dark Accent 6" w:uiPriority="50"/>
+    <w:lsdException w:name="List Table 6 Colorful Accent 6" w:uiPriority="51"/>
+    <w:lsdException w:name="List Table 7 Colorful Accent 6" w:uiPriority="52"/>
   </w:latentStyles>
   <w:style w:type="paragraph" w:default="1" w:styleId="Normal">
     <w:name w:val="Normal"/>
@@ -4130,6 +3469,7 @@
       <w:spacing w:line="240" w:lineRule="atLeast"/>
     </w:pPr>
     <w:tblPr>
+      <w:tblInd w:w="0" w:type="dxa"/>
       <w:tblBorders>
         <w:top w:val="single" w:sz="4" w:space="0" w:color="auto"/>
         <w:left w:val="single" w:sz="4" w:space="0" w:color="auto"/>
@@ -4138,6 +3478,12 @@
         <w:insideH w:val="single" w:sz="4" w:space="0" w:color="auto"/>
         <w:insideV w:val="single" w:sz="4" w:space="0" w:color="auto"/>
       </w:tblBorders>
+      <w:tblCellMar>
+        <w:top w:w="0" w:type="dxa"/>
+        <w:left w:w="108" w:type="dxa"/>
+        <w:bottom w:w="0" w:type="dxa"/>
+        <w:right w:w="108" w:type="dxa"/>
+      </w:tblCellMar>
     </w:tblPr>
   </w:style>
   <w:style w:type="paragraph" w:styleId="Textodebalo">
@@ -4166,196 +3512,6 @@
       <w:szCs w:val="16"/>
       <w:lang w:val="en-US" w:eastAsia="en-US"/>
     </w:rPr>
-  </w:style>
-</w:styles>
-</file>
-
-<file path=word/stylesWithEffects.xml><?xml version="1.0" encoding="utf-8"?>
-<w:styles xmlns:wpc="http://schemas.microsoft.com/office/word/2010/wordprocessingCanvas" xmlns:mc="http://schemas.openxmlformats.org/markup-compatibility/2006" xmlns:o="urn:schemas-microsoft-com:office:office" xmlns:r="http://schemas.openxmlformats.org/officeDocument/2006/relationships" xmlns:m="http://schemas.openxmlformats.org/officeDocument/2006/math" xmlns:v="urn:schemas-microsoft-com:vml" xmlns:wp14="http://schemas.microsoft.com/office/word/2010/wordprocessingDrawing" xmlns:wp="http://schemas.openxmlformats.org/drawingml/2006/wordprocessingDrawing" xmlns:w10="urn:schemas-microsoft-com:office:word" xmlns:w="http://schemas.openxmlformats.org/wordprocessingml/2006/main" xmlns:w14="http://schemas.microsoft.com/office/word/2010/wordml" xmlns:wpg="http://schemas.microsoft.com/office/word/2010/wordprocessingGroup" xmlns:wpi="http://schemas.microsoft.com/office/word/2010/wordprocessingInk" xmlns:wne="http://schemas.microsoft.com/office/word/2006/wordml" xmlns:wps="http://schemas.microsoft.com/office/word/2010/wordprocessingShape" mc:Ignorable="w14 wp14">
-  <w:docDefaults>
-    <w:rPrDefault>
-      <w:rPr>
-        <w:rFonts w:asciiTheme="minorHAnsi" w:eastAsiaTheme="minorEastAsia" w:hAnsiTheme="minorHAnsi" w:cstheme="minorBidi"/>
-        <w:sz w:val="22"/>
-        <w:szCs w:val="22"/>
-        <w:lang w:val="pt-BR" w:eastAsia="pt-BR" w:bidi="ar-SA"/>
-      </w:rPr>
-    </w:rPrDefault>
-    <w:pPrDefault>
-      <w:pPr>
-        <w:spacing w:after="200" w:line="276" w:lineRule="auto"/>
-      </w:pPr>
-    </w:pPrDefault>
-  </w:docDefaults>
-  <w:latentStyles w:defLockedState="0" w:defUIPriority="99" w:defSemiHidden="1" w:defUnhideWhenUsed="1" w:defQFormat="0" w:count="267">
-    <w:lsdException w:name="Normal" w:semiHidden="0" w:uiPriority="0" w:unhideWhenUsed="0" w:qFormat="1"/>
-    <w:lsdException w:name="heading 1" w:semiHidden="0" w:uiPriority="9" w:unhideWhenUsed="0" w:qFormat="1"/>
-    <w:lsdException w:name="heading 2" w:uiPriority="9" w:qFormat="1"/>
-    <w:lsdException w:name="heading 3" w:uiPriority="9" w:qFormat="1"/>
-    <w:lsdException w:name="heading 4" w:uiPriority="9" w:qFormat="1"/>
-    <w:lsdException w:name="heading 5" w:uiPriority="9" w:qFormat="1"/>
-    <w:lsdException w:name="heading 6" w:uiPriority="9" w:qFormat="1"/>
-    <w:lsdException w:name="heading 7" w:uiPriority="9" w:qFormat="1"/>
-    <w:lsdException w:name="heading 8" w:uiPriority="9" w:qFormat="1"/>
-    <w:lsdException w:name="heading 9" w:uiPriority="9" w:qFormat="1"/>
-    <w:lsdException w:name="toc 1" w:uiPriority="39"/>
-    <w:lsdException w:name="toc 2" w:uiPriority="39"/>
-    <w:lsdException w:name="toc 3" w:uiPriority="39"/>
-    <w:lsdException w:name="toc 4" w:uiPriority="39"/>
-    <w:lsdException w:name="toc 5" w:uiPriority="39"/>
-    <w:lsdException w:name="toc 6" w:uiPriority="39"/>
-    <w:lsdException w:name="toc 7" w:uiPriority="39"/>
-    <w:lsdException w:name="toc 8" w:uiPriority="39"/>
-    <w:lsdException w:name="toc 9" w:uiPriority="39"/>
-    <w:lsdException w:name="caption" w:uiPriority="35" w:qFormat="1"/>
-    <w:lsdException w:name="Title" w:semiHidden="0" w:uiPriority="10" w:unhideWhenUsed="0" w:qFormat="1"/>
-    <w:lsdException w:name="Default Paragraph Font" w:uiPriority="1"/>
-    <w:lsdException w:name="Subtitle" w:semiHidden="0" w:uiPriority="11" w:unhideWhenUsed="0" w:qFormat="1"/>
-    <w:lsdException w:name="Strong" w:semiHidden="0" w:uiPriority="22" w:unhideWhenUsed="0" w:qFormat="1"/>
-    <w:lsdException w:name="Emphasis" w:semiHidden="0" w:uiPriority="20" w:unhideWhenUsed="0" w:qFormat="1"/>
-    <w:lsdException w:name="Table Grid" w:semiHidden="0" w:uiPriority="59" w:unhideWhenUsed="0"/>
-    <w:lsdException w:name="Placeholder Text" w:unhideWhenUsed="0"/>
-    <w:lsdException w:name="No Spacing" w:semiHidden="0" w:uiPriority="1" w:unhideWhenUsed="0" w:qFormat="1"/>
-    <w:lsdException w:name="Light Shading" w:semiHidden="0" w:uiPriority="60" w:unhideWhenUsed="0"/>
-    <w:lsdException w:name="Light List" w:semiHidden="0" w:uiPriority="61" w:unhideWhenUsed="0"/>
-    <w:lsdException w:name="Light Grid" w:semiHidden="0" w:uiPriority="62" w:unhideWhenUsed="0"/>
-    <w:lsdException w:name="Medium Shading 1" w:semiHidden="0" w:uiPriority="63" w:unhideWhenUsed="0"/>
-    <w:lsdException w:name="Medium Shading 2" w:semiHidden="0" w:uiPriority="64" w:unhideWhenUsed="0"/>
-    <w:lsdException w:name="Medium List 1" w:semiHidden="0" w:uiPriority="65" w:unhideWhenUsed="0"/>
-    <w:lsdException w:name="Medium List 2" w:semiHidden="0" w:uiPriority="66" w:unhideWhenUsed="0"/>
-    <w:lsdException w:name="Medium Grid 1" w:semiHidden="0" w:uiPriority="67" w:unhideWhenUsed="0"/>
-    <w:lsdException w:name="Medium Grid 2" w:semiHidden="0" w:uiPriority="68" w:unhideWhenUsed="0"/>
-    <w:lsdException w:name="Medium Grid 3" w:semiHidden="0" w:uiPriority="69" w:unhideWhenUsed="0"/>
-    <w:lsdException w:name="Dark List" w:semiHidden="0" w:uiPriority="70" w:unhideWhenUsed="0"/>
-    <w:lsdException w:name="Colorful Shading" w:semiHidden="0" w:uiPriority="71" w:unhideWhenUsed="0"/>
-    <w:lsdException w:name="Colorful List" w:semiHidden="0" w:uiPriority="72" w:unhideWhenUsed="0"/>
-    <w:lsdException w:name="Colorful Grid" w:semiHidden="0" w:uiPriority="73" w:unhideWhenUsed="0"/>
-    <w:lsdException w:name="Light Shading Accent 1" w:semiHidden="0" w:uiPriority="60" w:unhideWhenUsed="0"/>
-    <w:lsdException w:name="Light List Accent 1" w:semiHidden="0" w:uiPriority="61" w:unhideWhenUsed="0"/>
-    <w:lsdException w:name="Light Grid Accent 1" w:semiHidden="0" w:uiPriority="62" w:unhideWhenUsed="0"/>
-    <w:lsdException w:name="Medium Shading 1 Accent 1" w:semiHidden="0" w:uiPriority="63" w:unhideWhenUsed="0"/>
-    <w:lsdException w:name="Medium Shading 2 Accent 1" w:semiHidden="0" w:uiPriority="64" w:unhideWhenUsed="0"/>
-    <w:lsdException w:name="Medium List 1 Accent 1" w:semiHidden="0" w:uiPriority="65" w:unhideWhenUsed="0"/>
-    <w:lsdException w:name="Revision" w:unhideWhenUsed="0"/>
-    <w:lsdException w:name="List Paragraph" w:semiHidden="0" w:uiPriority="34" w:unhideWhenUsed="0" w:qFormat="1"/>
-    <w:lsdException w:name="Quote" w:semiHidden="0" w:uiPriority="29" w:unhideWhenUsed="0" w:qFormat="1"/>
-    <w:lsdException w:name="Intense Quote" w:semiHidden="0" w:uiPriority="30" w:unhideWhenUsed="0" w:qFormat="1"/>
-    <w:lsdException w:name="Medium List 2 Accent 1" w:semiHidden="0" w:uiPriority="66" w:unhideWhenUsed="0"/>
-    <w:lsdException w:name="Medium Grid 1 Accent 1" w:semiHidden="0" w:uiPriority="67" w:unhideWhenUsed="0"/>
-    <w:lsdException w:name="Medium Grid 2 Accent 1" w:semiHidden="0" w:uiPriority="68" w:unhideWhenUsed="0"/>
-    <w:lsdException w:name="Medium Grid 3 Accent 1" w:semiHidden="0" w:uiPriority="69" w:unhideWhenUsed="0"/>
-    <w:lsdException w:name="Dark List Accent 1" w:semiHidden="0" w:uiPriority="70" w:unhideWhenUsed="0"/>
-    <w:lsdException w:name="Colorful Shading Accent 1" w:semiHidden="0" w:uiPriority="71" w:unhideWhenUsed="0"/>
-    <w:lsdException w:name="Colorful List Accent 1" w:semiHidden="0" w:uiPriority="72" w:unhideWhenUsed="0"/>
-    <w:lsdException w:name="Colorful Grid Accent 1" w:semiHidden="0" w:uiPriority="73" w:unhideWhenUsed="0"/>
-    <w:lsdException w:name="Light Shading Accent 2" w:semiHidden="0" w:uiPriority="60" w:unhideWhenUsed="0"/>
-    <w:lsdException w:name="Light List Accent 2" w:semiHidden="0" w:uiPriority="61" w:unhideWhenUsed="0"/>
-    <w:lsdException w:name="Light Grid Accent 2" w:semiHidden="0" w:uiPriority="62" w:unhideWhenUsed="0"/>
-    <w:lsdException w:name="Medium Shading 1 Accent 2" w:semiHidden="0" w:uiPriority="63" w:unhideWhenUsed="0"/>
-    <w:lsdException w:name="Medium Shading 2 Accent 2" w:semiHidden="0" w:uiPriority="64" w:unhideWhenUsed="0"/>
-    <w:lsdException w:name="Medium List 1 Accent 2" w:semiHidden="0" w:uiPriority="65" w:unhideWhenUsed="0"/>
-    <w:lsdException w:name="Medium List 2 Accent 2" w:semiHidden="0" w:uiPriority="66" w:unhideWhenUsed="0"/>
-    <w:lsdException w:name="Medium Grid 1 Accent 2" w:semiHidden="0" w:uiPriority="67" w:unhideWhenUsed="0"/>
-    <w:lsdException w:name="Medium Grid 2 Accent 2" w:semiHidden="0" w:uiPriority="68" w:unhideWhenUsed="0"/>
-    <w:lsdException w:name="Medium Grid 3 Accent 2" w:semiHidden="0" w:uiPriority="69" w:unhideWhenUsed="0"/>
-    <w:lsdException w:name="Dark List Accent 2" w:semiHidden="0" w:uiPriority="70" w:unhideWhenUsed="0"/>
-    <w:lsdException w:name="Colorful Shading Accent 2" w:semiHidden="0" w:uiPriority="71" w:unhideWhenUsed="0"/>
-    <w:lsdException w:name="Colorful List Accent 2" w:semiHidden="0" w:uiPriority="72" w:unhideWhenUsed="0"/>
-    <w:lsdException w:name="Colorful Grid Accent 2" w:semiHidden="0" w:uiPriority="73" w:unhideWhenUsed="0"/>
-    <w:lsdException w:name="Light Shading Accent 3" w:semiHidden="0" w:uiPriority="60" w:unhideWhenUsed="0"/>
-    <w:lsdException w:name="Light List Accent 3" w:semiHidden="0" w:uiPriority="61" w:unhideWhenUsed="0"/>
-    <w:lsdException w:name="Light Grid Accent 3" w:semiHidden="0" w:uiPriority="62" w:unhideWhenUsed="0"/>
-    <w:lsdException w:name="Medium Shading 1 Accent 3" w:semiHidden="0" w:uiPriority="63" w:unhideWhenUsed="0"/>
-    <w:lsdException w:name="Medium Shading 2 Accent 3" w:semiHidden="0" w:uiPriority="64" w:unhideWhenUsed="0"/>
-    <w:lsdException w:name="Medium List 1 Accent 3" w:semiHidden="0" w:uiPriority="65" w:unhideWhenUsed="0"/>
-    <w:lsdException w:name="Medium List 2 Accent 3" w:semiHidden="0" w:uiPriority="66" w:unhideWhenUsed="0"/>
-    <w:lsdException w:name="Medium Grid 1 Accent 3" w:semiHidden="0" w:uiPriority="67" w:unhideWhenUsed="0"/>
-    <w:lsdException w:name="Medium Grid 2 Accent 3" w:semiHidden="0" w:uiPriority="68" w:unhideWhenUsed="0"/>
-    <w:lsdException w:name="Medium Grid 3 Accent 3" w:semiHidden="0" w:uiPriority="69" w:unhideWhenUsed="0"/>
-    <w:lsdException w:name="Dark List Accent 3" w:semiHidden="0" w:uiPriority="70" w:unhideWhenUsed="0"/>
-    <w:lsdException w:name="Colorful Shading Accent 3" w:semiHidden="0" w:uiPriority="71" w:unhideWhenUsed="0"/>
-    <w:lsdException w:name="Colorful List Accent 3" w:semiHidden="0" w:uiPriority="72" w:unhideWhenUsed="0"/>
-    <w:lsdException w:name="Colorful Grid Accent 3" w:semiHidden="0" w:uiPriority="73" w:unhideWhenUsed="0"/>
-    <w:lsdException w:name="Light Shading Accent 4" w:semiHidden="0" w:uiPriority="60" w:unhideWhenUsed="0"/>
-    <w:lsdException w:name="Light List Accent 4" w:semiHidden="0" w:uiPriority="61" w:unhideWhenUsed="0"/>
-    <w:lsdException w:name="Light Grid Accent 4" w:semiHidden="0" w:uiPriority="62" w:unhideWhenUsed="0"/>
-    <w:lsdException w:name="Medium Shading 1 Accent 4" w:semiHidden="0" w:uiPriority="63" w:unhideWhenUsed="0"/>
-    <w:lsdException w:name="Medium Shading 2 Accent 4" w:semiHidden="0" w:uiPriority="64" w:unhideWhenUsed="0"/>
-    <w:lsdException w:name="Medium List 1 Accent 4" w:semiHidden="0" w:uiPriority="65" w:unhideWhenUsed="0"/>
-    <w:lsdException w:name="Medium List 2 Accent 4" w:semiHidden="0" w:uiPriority="66" w:unhideWhenUsed="0"/>
-    <w:lsdException w:name="Medium Grid 1 Accent 4" w:semiHidden="0" w:uiPriority="67" w:unhideWhenUsed="0"/>
-    <w:lsdException w:name="Medium Grid 2 Accent 4" w:semiHidden="0" w:uiPriority="68" w:unhideWhenUsed="0"/>
-    <w:lsdException w:name="Medium Grid 3 Accent 4" w:semiHidden="0" w:uiPriority="69" w:unhideWhenUsed="0"/>
-    <w:lsdException w:name="Dark List Accent 4" w:semiHidden="0" w:uiPriority="70" w:unhideWhenUsed="0"/>
-    <w:lsdException w:name="Colorful Shading Accent 4" w:semiHidden="0" w:uiPriority="71" w:unhideWhenUsed="0"/>
-    <w:lsdException w:name="Colorful List Accent 4" w:semiHidden="0" w:uiPriority="72" w:unhideWhenUsed="0"/>
-    <w:lsdException w:name="Colorful Grid Accent 4" w:semiHidden="0" w:uiPriority="73" w:unhideWhenUsed="0"/>
-    <w:lsdException w:name="Light Shading Accent 5" w:semiHidden="0" w:uiPriority="60" w:unhideWhenUsed="0"/>
-    <w:lsdException w:name="Light List Accent 5" w:semiHidden="0" w:uiPriority="61" w:unhideWhenUsed="0"/>
-    <w:lsdException w:name="Light Grid Accent 5" w:semiHidden="0" w:uiPriority="62" w:unhideWhenUsed="0"/>
-    <w:lsdException w:name="Medium Shading 1 Accent 5" w:semiHidden="0" w:uiPriority="63" w:unhideWhenUsed="0"/>
-    <w:lsdException w:name="Medium Shading 2 Accent 5" w:semiHidden="0" w:uiPriority="64" w:unhideWhenUsed="0"/>
-    <w:lsdException w:name="Medium List 1 Accent 5" w:semiHidden="0" w:uiPriority="65" w:unhideWhenUsed="0"/>
-    <w:lsdException w:name="Medium List 2 Accent 5" w:semiHidden="0" w:uiPriority="66" w:unhideWhenUsed="0"/>
-    <w:lsdException w:name="Medium Grid 1 Accent 5" w:semiHidden="0" w:uiPriority="67" w:unhideWhenUsed="0"/>
-    <w:lsdException w:name="Medium Grid 2 Accent 5" w:semiHidden="0" w:uiPriority="68" w:unhideWhenUsed="0"/>
-    <w:lsdException w:name="Medium Grid 3 Accent 5" w:semiHidden="0" w:uiPriority="69" w:unhideWhenUsed="0"/>
-    <w:lsdException w:name="Dark List Accent 5" w:semiHidden="0" w:uiPriority="70" w:unhideWhenUsed="0"/>
-    <w:lsdException w:name="Colorful Shading Accent 5" w:semiHidden="0" w:uiPriority="71" w:unhideWhenUsed="0"/>
-    <w:lsdException w:name="Colorful List Accent 5" w:semiHidden="0" w:uiPriority="72" w:unhideWhenUsed="0"/>
-    <w:lsdException w:name="Colorful Grid Accent 5" w:semiHidden="0" w:uiPriority="73" w:unhideWhenUsed="0"/>
-    <w:lsdException w:name="Light Shading Accent 6" w:semiHidden="0" w:uiPriority="60" w:unhideWhenUsed="0"/>
-    <w:lsdException w:name="Light List Accent 6" w:semiHidden="0" w:uiPriority="61" w:unhideWhenUsed="0"/>
-    <w:lsdException w:name="Light Grid Accent 6" w:semiHidden="0" w:uiPriority="62" w:unhideWhenUsed="0"/>
-    <w:lsdException w:name="Medium Shading 1 Accent 6" w:semiHidden="0" w:uiPriority="63" w:unhideWhenUsed="0"/>
-    <w:lsdException w:name="Medium Shading 2 Accent 6" w:semiHidden="0" w:uiPriority="64" w:unhideWhenUsed="0"/>
-    <w:lsdException w:name="Medium List 1 Accent 6" w:semiHidden="0" w:uiPriority="65" w:unhideWhenUsed="0"/>
-    <w:lsdException w:name="Medium List 2 Accent 6" w:semiHidden="0" w:uiPriority="66" w:unhideWhenUsed="0"/>
-    <w:lsdException w:name="Medium Grid 1 Accent 6" w:semiHidden="0" w:uiPriority="67" w:unhideWhenUsed="0"/>
-    <w:lsdException w:name="Medium Grid 2 Accent 6" w:semiHidden="0" w:uiPriority="68" w:unhideWhenUsed="0"/>
-    <w:lsdException w:name="Medium Grid 3 Accent 6" w:semiHidden="0" w:uiPriority="69" w:unhideWhenUsed="0"/>
-    <w:lsdException w:name="Dark List Accent 6" w:semiHidden="0" w:uiPriority="70" w:unhideWhenUsed="0"/>
-    <w:lsdException w:name="Colorful Shading Accent 6" w:semiHidden="0" w:uiPriority="71" w:unhideWhenUsed="0"/>
-    <w:lsdException w:name="Colorful List Accent 6" w:semiHidden="0" w:uiPriority="72" w:unhideWhenUsed="0"/>
-    <w:lsdException w:name="Colorful Grid Accent 6" w:semiHidden="0" w:uiPriority="73" w:unhideWhenUsed="0"/>
-    <w:lsdException w:name="Subtle Emphasis" w:semiHidden="0" w:uiPriority="19" w:unhideWhenUsed="0" w:qFormat="1"/>
-    <w:lsdException w:name="Intense Emphasis" w:semiHidden="0" w:uiPriority="21" w:unhideWhenUsed="0" w:qFormat="1"/>
-    <w:lsdException w:name="Subtle Reference" w:semiHidden="0" w:uiPriority="31" w:unhideWhenUsed="0" w:qFormat="1"/>
-    <w:lsdException w:name="Intense Reference" w:semiHidden="0" w:uiPriority="32" w:unhideWhenUsed="0" w:qFormat="1"/>
-    <w:lsdException w:name="Book Title" w:semiHidden="0" w:uiPriority="33" w:unhideWhenUsed="0" w:qFormat="1"/>
-    <w:lsdException w:name="Bibliography" w:uiPriority="37"/>
-    <w:lsdException w:name="TOC Heading" w:uiPriority="39" w:qFormat="1"/>
-  </w:latentStyles>
-  <w:style w:type="paragraph" w:default="1" w:styleId="Normal">
-    <w:name w:val="Normal"/>
-    <w:qFormat/>
-  </w:style>
-  <w:style w:type="character" w:default="1" w:styleId="Fontepargpadro">
-    <w:name w:val="Default Paragraph Font"/>
-    <w:uiPriority w:val="1"/>
-    <w:semiHidden/>
-    <w:unhideWhenUsed/>
-  </w:style>
-  <w:style w:type="table" w:default="1" w:styleId="Tabelanormal">
-    <w:name w:val="Normal Table"/>
-    <w:uiPriority w:val="99"/>
-    <w:semiHidden/>
-    <w:unhideWhenUsed/>
-    <w:tblPr>
-      <w:tblInd w:w="0" w:type="dxa"/>
-      <w:tblCellMar>
-        <w:top w:w="0" w:type="dxa"/>
-        <w:left w:w="108" w:type="dxa"/>
-        <w:bottom w:w="0" w:type="dxa"/>
-        <w:right w:w="108" w:type="dxa"/>
-      </w:tblCellMar>
-    </w:tblPr>
-  </w:style>
-  <w:style w:type="numbering" w:default="1" w:styleId="Semlista">
-    <w:name w:val="No List"/>
-    <w:uiPriority w:val="99"/>
-    <w:semiHidden/>
-    <w:unhideWhenUsed/>
   </w:style>
 </w:styles>
 </file>
@@ -4648,7 +3804,7 @@
 </file>
 
 <file path=customXml/itemProps1.xml><?xml version="1.0" encoding="utf-8"?>
-<ds:datastoreItem xmlns:ds="http://schemas.openxmlformats.org/officeDocument/2006/customXml" ds:itemID="{902C56C2-331D-4FB6-8CB6-B83B26CE7B62}">
+<ds:datastoreItem xmlns:ds="http://schemas.openxmlformats.org/officeDocument/2006/customXml" ds:itemID="{85EFAFEB-4F44-4D71-9391-C4138FBA16CE}">
   <ds:schemaRefs>
     <ds:schemaRef ds:uri="http://schemas.openxmlformats.org/officeDocument/2006/bibliography"/>
   </ds:schemaRefs>

</xml_diff>